<commit_message>
Modified portfolio according to instruction
</commit_message>
<xml_diff>
--- a/Portfolio/Portfolio.docx
+++ b/Portfolio/Portfolio.docx
@@ -9,16 +9,14 @@
         <w:ind w:left="720" w:right="600" w:hanging="0"/>
         <w:rPr>
           <w:rFonts w:ascii="Merriweather" w:hAnsi="Merriweather" w:eastAsia="Merriweather" w:cs="Merriweather"/>
+          <w:sz w:val="40"/>
+          <w:szCs w:val="40"/>
           <w:lang w:val="pl-PL"/>
         </w:rPr>
       </w:pPr>
       <w:r>
-        <w:rPr>
-          <w:rFonts w:eastAsia="Merriweather" w:cs="Merriweather" w:ascii="Merriweather" w:hAnsi="Merriweather"/>
-          <w:lang w:val="pl-PL"/>
-        </w:rPr>
         <w:drawing>
-          <wp:anchor behindDoc="1" distT="0" distB="0" distL="114300" distR="115570" simplePos="0" locked="0" layoutInCell="1" allowOverlap="1" relativeHeight="3">
+          <wp:anchor behindDoc="1" distT="0" distB="0" distL="114300" distR="115570" simplePos="0" locked="0" layoutInCell="1" allowOverlap="1" relativeHeight="4">
             <wp:simplePos x="0" y="0"/>
             <wp:positionH relativeFrom="column">
               <wp:posOffset>-727710</wp:posOffset>
@@ -63,21 +61,54 @@
           </wp:anchor>
         </w:drawing>
       </w:r>
+      <w:r>
+        <w:rPr>
+          <w:rFonts w:eastAsia="Merriweather" w:cs="Merriweather" w:ascii="Merriweather" w:hAnsi="Merriweather"/>
+          <w:sz w:val="40"/>
+          <w:szCs w:val="40"/>
+          <w:lang w:val="pl-PL"/>
+        </w:rPr>
+        <w:t xml:space="preserve"> </w:t>
+      </w:r>
+      <w:r>
+        <w:rPr>
+          <w:rFonts w:eastAsia="Merriweather" w:cs="Merriweather" w:ascii="Merriweather" w:hAnsi="Merriweather"/>
+          <w:sz w:val="40"/>
+          <w:szCs w:val="40"/>
+          <w:lang w:val="pl-PL"/>
+        </w:rPr>
+        <w:t xml:space="preserve">   </w:t>
+      </w:r>
     </w:p>
     <w:p>
       <w:pPr>
         <w:pStyle w:val="Title"/>
-        <w:ind w:left="720" w:right="600" w:hanging="0"/>
+        <w:ind w:right="600" w:hanging="0"/>
+        <w:jc w:val="left"/>
         <w:rPr>
           <w:rFonts w:ascii="Merriweather" w:hAnsi="Merriweather" w:eastAsia="Merriweather" w:cs="Merriweather"/>
+          <w:sz w:val="96"/>
+          <w:szCs w:val="96"/>
           <w:lang w:val="pl-PL"/>
         </w:rPr>
       </w:pPr>
       <w:r>
         <w:rPr>
           <w:rFonts w:eastAsia="Merriweather" w:cs="Merriweather" w:ascii="Merriweather" w:hAnsi="Merriweather"/>
+          <w:sz w:val="72"/>
+          <w:szCs w:val="72"/>
           <w:lang w:val="pl-PL"/>
         </w:rPr>
+        <w:t xml:space="preserve">                          </w:t>
+      </w:r>
+      <w:r>
+        <w:rPr>
+          <w:rFonts w:eastAsia="Merriweather" w:cs="Merriweather" w:ascii="Merriweather" w:hAnsi="Merriweather"/>
+          <w:sz w:val="96"/>
+          <w:szCs w:val="96"/>
+          <w:lang w:val="pl-PL"/>
+        </w:rPr>
+        <w:t xml:space="preserve">                                                                          </w:t>
       </w:r>
     </w:p>
     <w:p>
@@ -155,8 +186,6 @@
         </w:rPr>
         <w:t>Team Portfolio</w:t>
       </w:r>
-      <w:bookmarkStart w:id="0" w:name="_GoBack"/>
-      <w:bookmarkEnd w:id="0"/>
     </w:p>
     <w:p>
       <w:pPr>
@@ -217,7 +246,7 @@
           <w:rFonts w:ascii="Calibri" w:hAnsi="Calibri" w:asciiTheme="majorHAnsi" w:hAnsiTheme="majorHAnsi"/>
           <w:lang w:val="pl-PL"/>
         </w:rPr>
-        <w:t>Aleksander Bobiński, Patryk Chodorowski, Mario Fukuoka, Maciek Grzelczak</w:t>
+        <w:t>Aleksander Bobiński, Patryk Chodorowski,                                              Mario Fukuoka, Maciek Grzelczak</w:t>
       </w:r>
     </w:p>
     <w:p>
@@ -247,7 +276,7 @@
           <w:rFonts w:ascii="Calibri" w:hAnsi="Calibri" w:asciiTheme="majorHAnsi" w:hAnsiTheme="majorHAnsi"/>
           <w:lang w:val="pl-PL"/>
         </w:rPr>
-        <w:t>Supervised by: Dr. inż. Zbigniew Chaniecki, Dr.inż. Krzysztof Grudzień</w:t>
+        <w:t>Supervised by: Dr.inż. Zbigniew Chaniecki,                     Dr.inż. Krzysztof Grudzień</w:t>
       </w:r>
     </w:p>
     <w:p>
@@ -278,8 +307,15 @@
         <w:t>Łódź University of Technology</w:t>
         <w:br/>
         <w:t>Computer Science</w:t>
+      </w:r>
+      <w:bookmarkStart w:id="0" w:name="_GoBack"/>
+      <w:bookmarkEnd w:id="0"/>
+      <w:r>
+        <w:rPr>
+          <w:rFonts w:ascii="Calibri" w:hAnsi="Calibri" w:asciiTheme="majorHAnsi" w:hAnsiTheme="majorHAnsi"/>
+        </w:rPr>
         <w:br/>
-        <w:t>Project Based Learning</w:t>
+        <w:t>Problem Based Learning</w:t>
         <w:br/>
         <w:t>June 2018</w:t>
       </w:r>
@@ -289,7 +325,7 @@
         <w:pStyle w:val="Normal"/>
         <w:pBdr/>
         <w:spacing w:lineRule="auto" w:line="276" w:before="0" w:after="140"/>
-        <w:ind w:left="720" w:right="600" w:hanging="0"/>
+        <w:ind w:right="600" w:hanging="0"/>
         <w:rPr>
           <w:color w:val="000000"/>
         </w:rPr>
@@ -299,17 +335,40 @@
           <w:color w:val="000000"/>
         </w:rPr>
       </w:r>
-      <w:r>
-        <w:br w:type="page"/>
-      </w:r>
     </w:p>
     <w:p>
       <w:pPr>
         <w:pStyle w:val="Heading1"/>
-        <w:numPr>
-          <w:ilvl w:val="0"/>
-          <w:numId w:val="1"/>
-        </w:numPr>
+        <w:jc w:val="center"/>
+        <w:rPr/>
+      </w:pPr>
+      <w:r>
+        <w:rPr/>
+      </w:r>
+    </w:p>
+    <w:p>
+      <w:pPr>
+        <w:pStyle w:val="Heading1"/>
+        <w:rPr/>
+      </w:pPr>
+      <w:r>
+        <w:rPr/>
+      </w:r>
+    </w:p>
+    <w:p>
+      <w:pPr>
+        <w:pStyle w:val="Heading1"/>
+        <w:jc w:val="center"/>
+        <w:rPr/>
+      </w:pPr>
+      <w:r>
+        <w:rPr/>
+      </w:r>
+    </w:p>
+    <w:p>
+      <w:pPr>
+        <w:pStyle w:val="Heading1"/>
+        <w:jc w:val="center"/>
         <w:rPr/>
       </w:pPr>
       <w:r>
@@ -320,33 +379,32 @@
     <w:p>
       <w:pPr>
         <w:pStyle w:val="Normal"/>
-        <w:pBdr/>
         <w:spacing w:lineRule="auto" w:line="276" w:before="0" w:after="140"/>
-        <w:ind w:left="720" w:right="600" w:hanging="0"/>
-        <w:jc w:val="center"/>
-        <w:rPr>
-          <w:color w:val="000000"/>
-        </w:rPr>
-      </w:pPr>
-      <w:r>
-        <w:rPr>
-          <w:color w:val="000000"/>
+        <w:ind w:left="540" w:right="600" w:hanging="0"/>
+        <w:jc w:val="both"/>
+        <w:rPr>
           <w:sz w:val="36"/>
           <w:szCs w:val="36"/>
         </w:rPr>
+      </w:pPr>
+      <w:r>
+        <w:rPr>
+          <w:sz w:val="36"/>
+          <w:szCs w:val="36"/>
+        </w:rPr>
         <w:drawing>
-          <wp:anchor behindDoc="0" distT="0" distB="0" distL="0" distR="0" simplePos="0" locked="0" layoutInCell="1" allowOverlap="1" relativeHeight="2">
+          <wp:anchor behindDoc="0" distT="0" distB="0" distL="0" distR="6350" simplePos="0" locked="0" layoutInCell="1" allowOverlap="1" relativeHeight="2">
             <wp:simplePos x="0" y="0"/>
             <wp:positionH relativeFrom="margin">
-              <wp:posOffset>0</wp:posOffset>
+              <wp:posOffset>436880</wp:posOffset>
             </wp:positionH>
             <wp:positionV relativeFrom="paragraph">
-              <wp:posOffset>635</wp:posOffset>
+              <wp:posOffset>213360</wp:posOffset>
             </wp:positionV>
-            <wp:extent cx="6332220" cy="5570220"/>
+            <wp:extent cx="5251450" cy="4580255"/>
             <wp:effectExtent l="0" t="0" r="0" b="0"/>
             <wp:wrapSquare wrapText="bothSides"/>
-            <wp:docPr id="2" name="image20.png" descr=""/>
+            <wp:docPr id="2" name="image22.png" descr=""/>
             <wp:cNvGraphicFramePr>
               <a:graphicFrameLocks xmlns:a="http://schemas.openxmlformats.org/drawingml/2006/main" noChangeAspect="1"/>
             </wp:cNvGraphicFramePr>
@@ -354,13 +412,14 @@
               <a:graphicData uri="http://schemas.openxmlformats.org/drawingml/2006/picture">
                 <pic:pic xmlns:pic="http://schemas.openxmlformats.org/drawingml/2006/picture">
                   <pic:nvPicPr>
-                    <pic:cNvPr id="2" name="image20.png" descr=""/>
+                    <pic:cNvPr id="2" name="image22.png" descr=""/>
                     <pic:cNvPicPr>
                       <a:picLocks noChangeAspect="1" noChangeArrowheads="1"/>
                     </pic:cNvPicPr>
                   </pic:nvPicPr>
                   <pic:blipFill>
                     <a:blip r:embed="rId3"/>
+                    <a:srcRect l="0" t="0" r="0" b="784"/>
                     <a:stretch>
                       <a:fillRect/>
                     </a:stretch>
@@ -368,7 +427,7 @@
                   <pic:spPr bwMode="auto">
                     <a:xfrm>
                       <a:off x="0" y="0"/>
-                      <a:ext cx="6332220" cy="5570220"/>
+                      <a:ext cx="5251450" cy="4580255"/>
                     </a:xfrm>
                     <a:prstGeom prst="rect">
                       <a:avLst/>
@@ -380,21 +439,330 @@
           </wp:anchor>
         </w:drawing>
       </w:r>
-      <w:r>
-        <w:rPr>
-          <w:color w:val="000000"/>
+    </w:p>
+    <w:p>
+      <w:pPr>
+        <w:pStyle w:val="Normal"/>
+        <w:spacing w:lineRule="auto" w:line="276" w:before="0" w:after="140"/>
+        <w:ind w:left="540" w:right="600" w:hanging="0"/>
+        <w:jc w:val="both"/>
+        <w:rPr>
           <w:sz w:val="36"/>
           <w:szCs w:val="36"/>
         </w:rPr>
+      </w:pPr>
+      <w:r>
+        <w:rPr>
+          <w:sz w:val="36"/>
+          <w:szCs w:val="36"/>
+        </w:rPr>
+      </w:r>
+    </w:p>
+    <w:p>
+      <w:pPr>
+        <w:pStyle w:val="Normal"/>
+        <w:spacing w:lineRule="auto" w:line="276" w:before="0" w:after="140"/>
+        <w:ind w:left="540" w:right="600" w:hanging="0"/>
+        <w:jc w:val="both"/>
+        <w:rPr>
+          <w:sz w:val="36"/>
+          <w:szCs w:val="36"/>
+        </w:rPr>
+      </w:pPr>
+      <w:r>
+        <w:rPr>
+          <w:sz w:val="36"/>
+          <w:szCs w:val="36"/>
+        </w:rPr>
+      </w:r>
+    </w:p>
+    <w:p>
+      <w:pPr>
+        <w:pStyle w:val="Normal"/>
+        <w:spacing w:lineRule="auto" w:line="276" w:before="0" w:after="140"/>
+        <w:ind w:left="540" w:right="600" w:hanging="0"/>
+        <w:jc w:val="both"/>
+        <w:rPr>
+          <w:sz w:val="36"/>
+          <w:szCs w:val="36"/>
+        </w:rPr>
+      </w:pPr>
+      <w:r>
+        <w:rPr>
+          <w:sz w:val="36"/>
+          <w:szCs w:val="36"/>
+        </w:rPr>
+      </w:r>
+    </w:p>
+    <w:p>
+      <w:pPr>
+        <w:pStyle w:val="Normal"/>
+        <w:spacing w:lineRule="auto" w:line="276" w:before="0" w:after="140"/>
+        <w:ind w:left="540" w:right="600" w:hanging="0"/>
+        <w:jc w:val="both"/>
+        <w:rPr>
+          <w:sz w:val="36"/>
+          <w:szCs w:val="36"/>
+        </w:rPr>
+      </w:pPr>
+      <w:r>
+        <w:rPr>
+          <w:sz w:val="36"/>
+          <w:szCs w:val="36"/>
+        </w:rPr>
+      </w:r>
+    </w:p>
+    <w:p>
+      <w:pPr>
+        <w:pStyle w:val="Normal"/>
+        <w:spacing w:lineRule="auto" w:line="276" w:before="0" w:after="140"/>
+        <w:ind w:left="540" w:right="600" w:hanging="0"/>
+        <w:jc w:val="both"/>
+        <w:rPr>
+          <w:sz w:val="36"/>
+          <w:szCs w:val="36"/>
+        </w:rPr>
+      </w:pPr>
+      <w:r>
+        <w:rPr>
+          <w:sz w:val="36"/>
+          <w:szCs w:val="36"/>
+        </w:rPr>
+      </w:r>
+    </w:p>
+    <w:p>
+      <w:pPr>
+        <w:pStyle w:val="Normal"/>
+        <w:spacing w:lineRule="auto" w:line="276" w:before="0" w:after="140"/>
+        <w:ind w:left="540" w:right="600" w:hanging="0"/>
+        <w:jc w:val="both"/>
+        <w:rPr>
+          <w:sz w:val="36"/>
+          <w:szCs w:val="36"/>
+        </w:rPr>
+      </w:pPr>
+      <w:r>
+        <w:rPr>
+          <w:sz w:val="36"/>
+          <w:szCs w:val="36"/>
+        </w:rPr>
+        <w:t xml:space="preserve">                                                                                                        </w:t>
+      </w:r>
+    </w:p>
+    <w:p>
+      <w:pPr>
+        <w:pStyle w:val="Normal"/>
+        <w:spacing w:lineRule="auto" w:line="276" w:before="0" w:after="140"/>
+        <w:ind w:left="540" w:right="600" w:hanging="0"/>
+        <w:jc w:val="both"/>
+        <w:rPr>
+          <w:rFonts w:ascii="Merriweather" w:hAnsi="Merriweather" w:eastAsia="Merriweather" w:cs="Merriweather"/>
+          <w:sz w:val="36"/>
+          <w:szCs w:val="36"/>
+        </w:rPr>
+      </w:pPr>
+      <w:r>
+        <w:rPr>
+          <w:rFonts w:eastAsia="Merriweather" w:cs="Merriweather" w:ascii="Merriweather" w:hAnsi="Merriweather"/>
+          <w:sz w:val="36"/>
+          <w:szCs w:val="36"/>
+        </w:rPr>
+      </w:r>
+    </w:p>
+    <w:p>
+      <w:pPr>
+        <w:pStyle w:val="Normal"/>
+        <w:spacing w:lineRule="auto" w:line="276" w:before="0" w:after="140"/>
+        <w:ind w:left="540" w:right="600" w:hanging="0"/>
+        <w:jc w:val="both"/>
+        <w:rPr>
+          <w:rFonts w:ascii="Merriweather" w:hAnsi="Merriweather" w:eastAsia="Merriweather" w:cs="Merriweather"/>
+          <w:sz w:val="36"/>
+          <w:szCs w:val="36"/>
+        </w:rPr>
+      </w:pPr>
+      <w:r>
+        <w:rPr>
+          <w:rFonts w:eastAsia="Merriweather" w:cs="Merriweather" w:ascii="Merriweather" w:hAnsi="Merriweather"/>
+          <w:sz w:val="36"/>
+          <w:szCs w:val="36"/>
+        </w:rPr>
+      </w:r>
+    </w:p>
+    <w:p>
+      <w:pPr>
+        <w:pStyle w:val="Normal"/>
+        <w:spacing w:lineRule="auto" w:line="276" w:before="0" w:after="140"/>
+        <w:ind w:left="540" w:right="600" w:hanging="0"/>
+        <w:jc w:val="both"/>
+        <w:rPr>
+          <w:rFonts w:ascii="Merriweather" w:hAnsi="Merriweather" w:eastAsia="Merriweather" w:cs="Merriweather"/>
+          <w:sz w:val="36"/>
+          <w:szCs w:val="36"/>
+        </w:rPr>
+      </w:pPr>
+      <w:r>
+        <w:rPr>
+          <w:rFonts w:eastAsia="Merriweather" w:cs="Merriweather" w:ascii="Merriweather" w:hAnsi="Merriweather"/>
+          <w:sz w:val="36"/>
+          <w:szCs w:val="36"/>
+        </w:rPr>
+      </w:r>
+    </w:p>
+    <w:p>
+      <w:pPr>
+        <w:pStyle w:val="Normal"/>
+        <w:spacing w:lineRule="auto" w:line="276" w:before="0" w:after="140"/>
+        <w:ind w:left="540" w:right="600" w:hanging="0"/>
+        <w:jc w:val="both"/>
+        <w:rPr>
+          <w:rFonts w:ascii="Merriweather" w:hAnsi="Merriweather" w:eastAsia="Merriweather" w:cs="Merriweather"/>
+          <w:sz w:val="36"/>
+          <w:szCs w:val="36"/>
+        </w:rPr>
+      </w:pPr>
+      <w:r>
+        <w:rPr>
+          <w:rFonts w:eastAsia="Merriweather" w:cs="Merriweather" w:ascii="Merriweather" w:hAnsi="Merriweather"/>
+          <w:sz w:val="36"/>
+          <w:szCs w:val="36"/>
+        </w:rPr>
+      </w:r>
+    </w:p>
+    <w:p>
+      <w:pPr>
+        <w:pStyle w:val="Normal"/>
+        <w:spacing w:lineRule="auto" w:line="276" w:before="0" w:after="140"/>
+        <w:ind w:left="540" w:right="600" w:hanging="0"/>
+        <w:jc w:val="both"/>
+        <w:rPr>
+          <w:rFonts w:ascii="Merriweather" w:hAnsi="Merriweather" w:eastAsia="Merriweather" w:cs="Merriweather"/>
+          <w:sz w:val="36"/>
+          <w:szCs w:val="36"/>
+        </w:rPr>
+      </w:pPr>
+      <w:r>
+        <w:rPr>
+          <w:rFonts w:eastAsia="Merriweather" w:cs="Merriweather" w:ascii="Merriweather" w:hAnsi="Merriweather"/>
+          <w:sz w:val="36"/>
+          <w:szCs w:val="36"/>
+        </w:rPr>
+      </w:r>
+    </w:p>
+    <w:p>
+      <w:pPr>
+        <w:pStyle w:val="Normal"/>
+        <w:spacing w:lineRule="auto" w:line="276" w:before="0" w:after="140"/>
+        <w:ind w:left="540" w:right="600" w:hanging="0"/>
+        <w:jc w:val="both"/>
+        <w:rPr>
+          <w:rFonts w:ascii="Merriweather" w:hAnsi="Merriweather" w:eastAsia="Merriweather" w:cs="Merriweather"/>
+          <w:sz w:val="36"/>
+          <w:szCs w:val="36"/>
+        </w:rPr>
+      </w:pPr>
+      <w:r>
+        <w:rPr>
+          <w:rFonts w:eastAsia="Merriweather" w:cs="Merriweather" w:ascii="Merriweather" w:hAnsi="Merriweather"/>
+          <w:sz w:val="36"/>
+          <w:szCs w:val="36"/>
+        </w:rPr>
+      </w:r>
+    </w:p>
+    <w:p>
+      <w:pPr>
+        <w:pStyle w:val="Normal"/>
+        <w:spacing w:before="0" w:after="140"/>
+        <w:ind w:left="540" w:right="600" w:hanging="0"/>
+        <w:jc w:val="center"/>
+        <w:rPr>
+          <w:rFonts w:ascii="Merriweather" w:hAnsi="Merriweather" w:eastAsia="Merriweather" w:cs="Merriweather"/>
+          <w:sz w:val="48"/>
+          <w:szCs w:val="48"/>
+        </w:rPr>
+      </w:pPr>
+      <w:r>
+        <w:rPr>
+          <w:rFonts w:eastAsia="Merriweather" w:cs="Merriweather" w:ascii="Merriweather" w:hAnsi="Merriweather"/>
+          <w:color w:val="000000"/>
+          <w:sz w:val="48"/>
+          <w:szCs w:val="48"/>
+        </w:rPr>
         <w:t>Illuminating the path ahead</w:t>
       </w:r>
     </w:p>
     <w:p>
       <w:pPr>
         <w:pStyle w:val="Normal"/>
-        <w:pBdr/>
         <w:spacing w:lineRule="auto" w:line="276" w:before="0" w:after="140"/>
-        <w:ind w:left="720" w:right="600" w:hanging="0"/>
+        <w:ind w:left="540" w:right="600" w:hanging="0"/>
+        <w:jc w:val="center"/>
+        <w:rPr>
+          <w:rFonts w:ascii="Merriweather" w:hAnsi="Merriweather" w:eastAsia="Merriweather" w:cs="Merriweather"/>
+          <w:sz w:val="36"/>
+          <w:szCs w:val="36"/>
+        </w:rPr>
+      </w:pPr>
+      <w:r>
+        <w:rPr/>
+        <mc:AlternateContent>
+          <mc:Choice Requires="wps">
+            <w:drawing>
+              <wp:inline distT="0" distB="88900" distL="114300" distR="114300">
+                <wp:extent cx="1270" cy="19685"/>
+                <wp:effectExtent l="0" t="0" r="0" b="0"/>
+                <wp:docPr id="3" name=""/>
+                <a:graphic xmlns:a="http://schemas.openxmlformats.org/drawingml/2006/main">
+                  <a:graphicData uri="http://schemas.microsoft.com/office/word/2010/wordprocessingShape">
+                    <wps:wsp>
+                      <wps:cNvSpPr/>
+                      <wps:nvSpPr>
+                        <wps:cNvPr id="0" name="Rectangle 1"/>
+                        <wps:cNvSpPr/>
+                      </wps:nvSpPr>
+                      <wps:spPr>
+                        <a:xfrm>
+                          <a:off x="0" y="0"/>
+                          <a:ext cx="720" cy="19080"/>
+                        </a:xfrm>
+                        <a:prstGeom prst="rect">
+                          <a:avLst/>
+                        </a:prstGeom>
+                        <a:solidFill>
+                          <a:srgbClr val="a0a0a0"/>
+                        </a:solidFill>
+                        <a:ln>
+                          <a:noFill/>
+                        </a:ln>
+                      </wps:spPr>
+                      <wps:bodyPr/>
+                    </wps:wsp>
+                  </a:graphicData>
+                </a:graphic>
+                <wp14:sizeRelH relativeFrom="page">
+                  <wp14:pctWidth>100000</wp14:pctWidth>
+                </wp14:sizeRelH>
+              </wp:inline>
+            </w:drawing>
+          </mc:Choice>
+          <mc:Fallback>
+            <w:pict>
+              <v:rect id="shape_0" fillcolor="#a0a0a0" stroked="f" style="position:absolute;margin-left:0pt;margin-top:-8.55pt;width:0pt;height:1.45pt;mso-position-vertical:top">
+                <w10:wrap type="none"/>
+                <v:fill o:detectmouseclick="t" type="solid" color2="#5f5f5f"/>
+                <v:stroke color="#3465a4" joinstyle="round" endcap="flat"/>
+              </v:rect>
+            </w:pict>
+          </mc:Fallback>
+        </mc:AlternateContent>
+      </w:r>
+    </w:p>
+    <w:p>
+      <w:pPr>
+        <w:pStyle w:val="Normal"/>
+        <w:spacing w:lineRule="auto" w:line="276" w:before="0" w:after="140"/>
+        <w:ind w:left="990" w:right="990" w:hanging="0"/>
+        <w:jc w:val="center"/>
         <w:rPr>
           <w:color w:val="000000"/>
         </w:rPr>
@@ -402,8 +770,17 @@
       <w:r>
         <w:rPr>
           <w:color w:val="000000"/>
-        </w:rPr>
-        <w:t>Our goal is to illuminate the path ahead, which means to help others find the information they are looking for.</w:t>
+          <w:sz w:val="28"/>
+          <w:szCs w:val="28"/>
+        </w:rPr>
+        <w:t>Our goal is to illuminate the path ahead</w:t>
+      </w:r>
+      <w:r>
+        <w:rPr>
+          <w:sz w:val="28"/>
+          <w:szCs w:val="28"/>
+        </w:rPr>
+        <w:t>, which means uncovering the software installed on people’s computers as well as bringing to light its license.</w:t>
       </w:r>
       <w:r>
         <w:br w:type="page"/>
@@ -412,21 +789,30 @@
     <w:p>
       <w:pPr>
         <w:pStyle w:val="Heading1"/>
-        <w:numPr>
-          <w:ilvl w:val="0"/>
-          <w:numId w:val="1"/>
-        </w:numPr>
+        <w:ind w:left="540" w:hanging="0"/>
+        <w:jc w:val="both"/>
         <w:rPr/>
       </w:pPr>
       <w:r>
         <w:rPr/>
         <w:t>We are:</w:t>
+      </w:r>
+    </w:p>
+    <w:p>
+      <w:pPr>
+        <w:pStyle w:val="Normal"/>
+        <w:ind w:left="540" w:hanging="0"/>
+        <w:jc w:val="both"/>
+        <w:rPr/>
+      </w:pPr>
+      <w:r>
+        <w:rPr/>
       </w:r>
     </w:p>
     <w:tbl>
       <w:tblPr>
         <w:tblStyle w:val="a"/>
-        <w:tblW w:w="9971" w:type="dxa"/>
+        <w:tblW w:w="9960" w:type="dxa"/>
         <w:jc w:val="left"/>
         <w:tblInd w:w="0" w:type="dxa"/>
         <w:tblBorders/>
@@ -439,14 +825,14 @@
         <w:tblLook w:noVBand="0" w:val="0000" w:noHBand="0" w:lastColumn="0" w:firstColumn="0" w:lastRow="0" w:firstRow="0"/>
       </w:tblPr>
       <w:tblGrid>
-        <w:gridCol w:w="4986"/>
-        <w:gridCol w:w="4984"/>
+        <w:gridCol w:w="4860"/>
+        <w:gridCol w:w="5099"/>
       </w:tblGrid>
       <w:tr>
         <w:trPr/>
         <w:tc>
           <w:tcPr>
-            <w:tcW w:w="4986" w:type="dxa"/>
+            <w:tcW w:w="4860" w:type="dxa"/>
             <w:tcBorders/>
             <w:shd w:fill="auto" w:val="clear"/>
           </w:tcPr>
@@ -454,17 +840,22 @@
             <w:pPr>
               <w:pStyle w:val="Normal"/>
               <w:keepNext w:val="true"/>
-              <w:pBdr/>
               <w:spacing w:lineRule="auto" w:line="276" w:before="0" w:after="140"/>
-              <w:ind w:left="720" w:right="600" w:hanging="0"/>
-              <w:jc w:val="right"/>
-              <w:rPr>
+              <w:ind w:left="540" w:right="600" w:hanging="0"/>
+              <w:jc w:val="both"/>
+              <w:rPr>
+                <w:rFonts w:ascii="Arial" w:hAnsi="Arial" w:eastAsia="Arial" w:cs="Arial"/>
                 <w:color w:val="000000"/>
+                <w:sz w:val="36"/>
+                <w:szCs w:val="36"/>
               </w:rPr>
             </w:pPr>
             <w:r>
               <w:rPr>
+                <w:rFonts w:eastAsia="Arial" w:cs="Arial" w:ascii="Arial" w:hAnsi="Arial"/>
                 <w:color w:val="000000"/>
+                <w:sz w:val="36"/>
+                <w:szCs w:val="36"/>
               </w:rPr>
               <w:t>Aleksander Bobiński</w:t>
             </w:r>
@@ -472,17 +863,16 @@
         </w:tc>
         <w:tc>
           <w:tcPr>
-            <w:tcW w:w="4984" w:type="dxa"/>
+            <w:tcW w:w="5099" w:type="dxa"/>
             <w:tcBorders/>
             <w:shd w:fill="auto" w:val="clear"/>
           </w:tcPr>
           <w:p>
             <w:pPr>
               <w:pStyle w:val="Normal"/>
-              <w:pBdr/>
               <w:spacing w:lineRule="auto" w:line="276" w:before="0" w:after="140"/>
-              <w:ind w:left="720" w:right="600" w:hanging="0"/>
-              <w:jc w:val="right"/>
+              <w:ind w:left="540" w:right="600" w:hanging="0"/>
+              <w:jc w:val="both"/>
               <w:rPr>
                 <w:color w:val="000000"/>
               </w:rPr>
@@ -499,7 +889,7 @@
         <w:trPr/>
         <w:tc>
           <w:tcPr>
-            <w:tcW w:w="4986" w:type="dxa"/>
+            <w:tcW w:w="4860" w:type="dxa"/>
             <w:tcBorders/>
             <w:shd w:fill="auto" w:val="clear"/>
           </w:tcPr>
@@ -507,9 +897,8 @@
             <w:pPr>
               <w:pStyle w:val="Normal"/>
               <w:keepNext w:val="true"/>
-              <w:pBdr/>
               <w:spacing w:lineRule="auto" w:line="276" w:before="0" w:after="140"/>
-              <w:ind w:left="720" w:right="600" w:hanging="0"/>
+              <w:ind w:left="540" w:right="600" w:hanging="0"/>
               <w:rPr>
                 <w:color w:val="000000"/>
               </w:rPr>
@@ -544,20 +933,17 @@
         </w:tc>
         <w:tc>
           <w:tcPr>
-            <w:tcW w:w="4984" w:type="dxa"/>
+            <w:tcW w:w="5099" w:type="dxa"/>
             <w:tcBorders/>
             <w:shd w:fill="auto" w:val="clear"/>
           </w:tcPr>
           <w:p>
             <w:pPr>
               <w:pStyle w:val="Normal"/>
-              <w:pBdr/>
               <w:spacing w:lineRule="auto" w:line="276" w:before="0" w:after="140"/>
-              <w:ind w:left="720" w:right="600" w:hanging="0"/>
-              <w:jc w:val="right"/>
-              <w:rPr>
-                <w:color w:val="000000"/>
-              </w:rPr>
+              <w:ind w:left="540" w:right="390" w:hanging="0"/>
+              <w:jc w:val="both"/>
+              <w:rPr/>
             </w:pPr>
             <w:r>
               <w:rPr/>
@@ -565,7 +951,7 @@
                 <wp:inline distT="0" distB="0" distL="0" distR="0">
                   <wp:extent cx="2401570" cy="2820035"/>
                   <wp:effectExtent l="0" t="0" r="0" b="0"/>
-                  <wp:docPr id="3" name="image17.png" descr=""/>
+                  <wp:docPr id="4" name="image14.png" descr=""/>
                   <wp:cNvGraphicFramePr>
                     <a:graphicFrameLocks xmlns:a="http://schemas.openxmlformats.org/drawingml/2006/main" noChangeAspect="1"/>
                   </wp:cNvGraphicFramePr>
@@ -573,7 +959,7 @@
                     <a:graphicData uri="http://schemas.openxmlformats.org/drawingml/2006/picture">
                       <pic:pic xmlns:pic="http://schemas.openxmlformats.org/drawingml/2006/picture">
                         <pic:nvPicPr>
-                          <pic:cNvPr id="3" name="image17.png" descr=""/>
+                          <pic:cNvPr id="4" name="image14.png" descr=""/>
                           <pic:cNvPicPr>
                             <a:picLocks noChangeAspect="1" noChangeArrowheads="1"/>
                           </pic:cNvPicPr>
@@ -600,13 +986,37 @@
               </w:drawing>
             </w:r>
           </w:p>
+          <w:p>
+            <w:pPr>
+              <w:pStyle w:val="Normal"/>
+              <w:spacing w:lineRule="auto" w:line="276" w:before="0" w:after="140"/>
+              <w:ind w:left="540" w:right="600" w:hanging="0"/>
+              <w:jc w:val="both"/>
+              <w:rPr/>
+            </w:pPr>
+            <w:r>
+              <w:rPr/>
+            </w:r>
+          </w:p>
+          <w:p>
+            <w:pPr>
+              <w:pStyle w:val="Normal"/>
+              <w:spacing w:lineRule="auto" w:line="276" w:before="0" w:after="140"/>
+              <w:ind w:left="540" w:right="600" w:hanging="0"/>
+              <w:jc w:val="both"/>
+              <w:rPr/>
+            </w:pPr>
+            <w:r>
+              <w:rPr/>
+            </w:r>
+          </w:p>
         </w:tc>
       </w:tr>
       <w:tr>
         <w:trPr/>
         <w:tc>
           <w:tcPr>
-            <w:tcW w:w="4986" w:type="dxa"/>
+            <w:tcW w:w="4860" w:type="dxa"/>
             <w:tcBorders/>
             <w:shd w:fill="auto" w:val="clear"/>
           </w:tcPr>
@@ -614,17 +1024,22 @@
             <w:pPr>
               <w:pStyle w:val="Normal"/>
               <w:keepNext w:val="true"/>
-              <w:pBdr/>
               <w:spacing w:lineRule="auto" w:line="276" w:before="0" w:after="140"/>
-              <w:ind w:left="720" w:right="600" w:hanging="0"/>
-              <w:jc w:val="right"/>
-              <w:rPr>
+              <w:ind w:left="540" w:right="600" w:hanging="0"/>
+              <w:jc w:val="both"/>
+              <w:rPr>
+                <w:rFonts w:ascii="Arial" w:hAnsi="Arial" w:eastAsia="Arial" w:cs="Arial"/>
                 <w:color w:val="000000"/>
+                <w:sz w:val="36"/>
+                <w:szCs w:val="36"/>
               </w:rPr>
             </w:pPr>
             <w:r>
               <w:rPr>
+                <w:rFonts w:eastAsia="Arial" w:cs="Arial" w:ascii="Arial" w:hAnsi="Arial"/>
                 <w:color w:val="000000"/>
+                <w:sz w:val="36"/>
+                <w:szCs w:val="36"/>
               </w:rPr>
               <w:t>Patryk Chodorowski</w:t>
             </w:r>
@@ -632,17 +1047,16 @@
         </w:tc>
         <w:tc>
           <w:tcPr>
-            <w:tcW w:w="4984" w:type="dxa"/>
+            <w:tcW w:w="5099" w:type="dxa"/>
             <w:tcBorders/>
             <w:shd w:fill="auto" w:val="clear"/>
           </w:tcPr>
           <w:p>
             <w:pPr>
               <w:pStyle w:val="Normal"/>
-              <w:pBdr/>
               <w:spacing w:lineRule="auto" w:line="276" w:before="0" w:after="140"/>
-              <w:ind w:left="720" w:right="600" w:hanging="0"/>
-              <w:jc w:val="right"/>
+              <w:ind w:left="540" w:right="600" w:hanging="0"/>
+              <w:jc w:val="both"/>
               <w:rPr>
                 <w:color w:val="000000"/>
               </w:rPr>
@@ -661,16 +1075,15 @@
         </w:trPr>
         <w:tc>
           <w:tcPr>
-            <w:tcW w:w="4986" w:type="dxa"/>
+            <w:tcW w:w="4860" w:type="dxa"/>
             <w:tcBorders/>
             <w:shd w:fill="auto" w:val="clear"/>
           </w:tcPr>
           <w:p>
             <w:pPr>
               <w:pStyle w:val="Normal"/>
-              <w:pBdr/>
               <w:spacing w:lineRule="auto" w:line="276" w:before="0" w:after="140"/>
-              <w:ind w:left="720" w:right="600" w:hanging="0"/>
+              <w:ind w:left="540" w:right="600" w:hanging="0"/>
               <w:rPr>
                 <w:color w:val="000000"/>
               </w:rPr>
@@ -689,21 +1102,21 @@
               <w:rPr>
                 <w:color w:val="000000"/>
               </w:rPr>
-              <w:t xml:space="preserve"> in the analysis of large quantities of data obtained from our surveys. He wrote parts of the GUI of the application as well as the program logic itself, and created a draft of the Article.</w:t>
+              <w:t xml:space="preserve"> in the analysis of large quantities of data obtained from our surveys. He wrote parts of the GUI of the application as well as a significant portion of the program logic itself, and is even currently working on converting our app to a more advanced GUI framework.</w:t>
             </w:r>
           </w:p>
         </w:tc>
         <w:tc>
           <w:tcPr>
-            <w:tcW w:w="4984" w:type="dxa"/>
+            <w:tcW w:w="5099" w:type="dxa"/>
             <w:tcBorders/>
             <w:shd w:fill="auto" w:val="clear"/>
           </w:tcPr>
           <w:p>
             <w:pPr>
               <w:pStyle w:val="Normal"/>
-              <w:ind w:left="720" w:right="600" w:hanging="0"/>
-              <w:jc w:val="right"/>
+              <w:ind w:left="540" w:right="600" w:hanging="0"/>
+              <w:jc w:val="both"/>
               <w:rPr/>
             </w:pPr>
             <w:r>
@@ -712,7 +1125,7 @@
                 <wp:inline distT="0" distB="0" distL="0" distR="0">
                   <wp:extent cx="2401570" cy="2556510"/>
                   <wp:effectExtent l="0" t="0" r="0" b="0"/>
-                  <wp:docPr id="4" name="image16.png" descr=""/>
+                  <wp:docPr id="5" name="image17.png" descr=""/>
                   <wp:cNvGraphicFramePr>
                     <a:graphicFrameLocks xmlns:a="http://schemas.openxmlformats.org/drawingml/2006/main" noChangeAspect="1"/>
                   </wp:cNvGraphicFramePr>
@@ -720,7 +1133,7 @@
                     <a:graphicData uri="http://schemas.openxmlformats.org/drawingml/2006/picture">
                       <pic:pic xmlns:pic="http://schemas.openxmlformats.org/drawingml/2006/picture">
                         <pic:nvPicPr>
-                          <pic:cNvPr id="4" name="image16.png" descr=""/>
+                          <pic:cNvPr id="5" name="image17.png" descr=""/>
                           <pic:cNvPicPr>
                             <a:picLocks noChangeAspect="1" noChangeArrowheads="1"/>
                           </pic:cNvPicPr>
@@ -753,9 +1166,9 @@
     <w:p>
       <w:pPr>
         <w:pStyle w:val="Normal"/>
-        <w:pBdr/>
         <w:spacing w:lineRule="auto" w:line="276" w:before="0" w:after="140"/>
-        <w:ind w:left="720" w:right="600" w:hanging="0"/>
+        <w:ind w:left="540" w:right="600" w:hanging="0"/>
+        <w:jc w:val="both"/>
         <w:rPr>
           <w:color w:val="000000"/>
         </w:rPr>
@@ -772,7 +1185,7 @@
     <w:tbl>
       <w:tblPr>
         <w:tblStyle w:val="a0"/>
-        <w:tblW w:w="9971" w:type="dxa"/>
+        <w:tblW w:w="9970" w:type="dxa"/>
         <w:jc w:val="left"/>
         <w:tblInd w:w="0" w:type="dxa"/>
         <w:tblBorders/>
@@ -785,14 +1198,14 @@
         <w:tblLook w:noVBand="0" w:val="0000" w:noHBand="0" w:lastColumn="0" w:firstColumn="0" w:lastRow="0" w:firstRow="0"/>
       </w:tblPr>
       <w:tblGrid>
-        <w:gridCol w:w="4986"/>
+        <w:gridCol w:w="4985"/>
         <w:gridCol w:w="4984"/>
       </w:tblGrid>
       <w:tr>
         <w:trPr/>
         <w:tc>
           <w:tcPr>
-            <w:tcW w:w="4986" w:type="dxa"/>
+            <w:tcW w:w="4985" w:type="dxa"/>
             <w:tcBorders/>
             <w:shd w:fill="auto" w:val="clear"/>
           </w:tcPr>
@@ -800,16 +1213,62 @@
             <w:pPr>
               <w:pStyle w:val="Normal"/>
               <w:pageBreakBefore/>
-              <w:pBdr/>
-              <w:ind w:left="720" w:right="600" w:hanging="0"/>
-              <w:jc w:val="right"/>
-              <w:rPr>
+              <w:spacing w:lineRule="auto" w:line="276"/>
+              <w:ind w:left="540" w:right="600" w:hanging="0"/>
+              <w:jc w:val="both"/>
+              <w:rPr>
+                <w:rFonts w:ascii="Arial" w:hAnsi="Arial" w:eastAsia="Arial" w:cs="Arial"/>
+                <w:sz w:val="28"/>
+                <w:szCs w:val="28"/>
+              </w:rPr>
+            </w:pPr>
+            <w:r>
+              <w:rPr>
+                <w:rFonts w:eastAsia="Arial" w:cs="Arial" w:ascii="Arial" w:hAnsi="Arial"/>
+                <w:sz w:val="28"/>
+                <w:szCs w:val="28"/>
+              </w:rPr>
+            </w:r>
+          </w:p>
+          <w:p>
+            <w:pPr>
+              <w:pStyle w:val="Normal"/>
+              <w:spacing w:lineRule="auto" w:line="276"/>
+              <w:ind w:left="540" w:right="600" w:hanging="0"/>
+              <w:jc w:val="both"/>
+              <w:rPr>
+                <w:rFonts w:ascii="Arial" w:hAnsi="Arial" w:eastAsia="Arial" w:cs="Arial"/>
+                <w:sz w:val="28"/>
+                <w:szCs w:val="28"/>
+              </w:rPr>
+            </w:pPr>
+            <w:r>
+              <w:rPr>
+                <w:rFonts w:eastAsia="Arial" w:cs="Arial" w:ascii="Arial" w:hAnsi="Arial"/>
+                <w:sz w:val="28"/>
+                <w:szCs w:val="28"/>
+              </w:rPr>
+            </w:r>
+          </w:p>
+          <w:p>
+            <w:pPr>
+              <w:pStyle w:val="Normal"/>
+              <w:keepNext w:val="true"/>
+              <w:spacing w:lineRule="auto" w:line="276" w:before="0" w:after="140"/>
+              <w:ind w:left="540" w:right="600" w:hanging="0"/>
+              <w:jc w:val="both"/>
+              <w:rPr>
+                <w:rFonts w:ascii="Arial" w:hAnsi="Arial" w:eastAsia="Arial" w:cs="Arial"/>
                 <w:color w:val="000000"/>
+                <w:sz w:val="36"/>
+                <w:szCs w:val="36"/>
               </w:rPr>
             </w:pPr>
             <w:r>
               <w:rPr>
-                <w:color w:val="000000"/>
+                <w:rFonts w:eastAsia="Arial" w:cs="Arial" w:ascii="Arial" w:hAnsi="Arial"/>
+                <w:sz w:val="36"/>
+                <w:szCs w:val="36"/>
               </w:rPr>
               <w:t>Mario Fukuoka</w:t>
             </w:r>
@@ -824,8 +1283,8 @@
           <w:p>
             <w:pPr>
               <w:pStyle w:val="Normal"/>
-              <w:pBdr/>
-              <w:ind w:left="720" w:right="600" w:hanging="0"/>
+              <w:ind w:left="540" w:right="600" w:hanging="0"/>
+              <w:jc w:val="both"/>
               <w:rPr>
                 <w:color w:val="000000"/>
               </w:rPr>
@@ -842,15 +1301,15 @@
         <w:trPr/>
         <w:tc>
           <w:tcPr>
-            <w:tcW w:w="4986" w:type="dxa"/>
+            <w:tcW w:w="4985" w:type="dxa"/>
             <w:tcBorders/>
             <w:shd w:fill="auto" w:val="clear"/>
           </w:tcPr>
           <w:p>
             <w:pPr>
               <w:pStyle w:val="Normal"/>
-              <w:pBdr/>
-              <w:ind w:left="720" w:right="600" w:hanging="0"/>
+              <w:spacing w:lineRule="auto" w:line="276"/>
+              <w:ind w:left="540" w:right="600" w:hanging="0"/>
               <w:rPr>
                 <w:color w:val="000000"/>
               </w:rPr>
@@ -910,6 +1369,78 @@
                 <w:color w:val="000000"/>
               </w:rPr>
               <w:t>urthermore, he wrote the article and also implemented a connection to an external license analyzer in our application.</w:t>
+            </w:r>
+          </w:p>
+          <w:p>
+            <w:pPr>
+              <w:pStyle w:val="Normal"/>
+              <w:spacing w:lineRule="auto" w:line="276"/>
+              <w:ind w:left="540" w:right="600" w:hanging="0"/>
+              <w:jc w:val="both"/>
+              <w:rPr/>
+            </w:pPr>
+            <w:r>
+              <w:rPr/>
+            </w:r>
+          </w:p>
+          <w:p>
+            <w:pPr>
+              <w:pStyle w:val="Normal"/>
+              <w:spacing w:lineRule="auto" w:line="276"/>
+              <w:ind w:left="540" w:right="600" w:hanging="0"/>
+              <w:jc w:val="both"/>
+              <w:rPr/>
+            </w:pPr>
+            <w:r>
+              <w:rPr/>
+            </w:r>
+          </w:p>
+          <w:p>
+            <w:pPr>
+              <w:pStyle w:val="Normal"/>
+              <w:spacing w:lineRule="auto" w:line="276"/>
+              <w:ind w:left="540" w:right="600" w:hanging="0"/>
+              <w:jc w:val="both"/>
+              <w:rPr/>
+            </w:pPr>
+            <w:r>
+              <w:rPr/>
+            </w:r>
+          </w:p>
+          <w:p>
+            <w:pPr>
+              <w:pStyle w:val="Normal"/>
+              <w:spacing w:lineRule="auto" w:line="276"/>
+              <w:ind w:right="600" w:hanging="0"/>
+              <w:jc w:val="both"/>
+              <w:rPr/>
+            </w:pPr>
+            <w:r>
+              <w:rPr/>
+            </w:r>
+          </w:p>
+          <w:p>
+            <w:pPr>
+              <w:pStyle w:val="Normal"/>
+              <w:spacing w:lineRule="auto" w:line="276"/>
+              <w:ind w:left="540" w:right="600" w:hanging="0"/>
+              <w:jc w:val="both"/>
+              <w:rPr/>
+            </w:pPr>
+            <w:r>
+              <w:rPr/>
+            </w:r>
+          </w:p>
+          <w:p>
+            <w:pPr>
+              <w:pStyle w:val="Normal"/>
+              <w:spacing w:lineRule="auto" w:line="276"/>
+              <w:ind w:left="540" w:right="600" w:hanging="0"/>
+              <w:jc w:val="both"/>
+              <w:rPr/>
+            </w:pPr>
+            <w:r>
+              <w:rPr/>
             </w:r>
           </w:p>
         </w:tc>
@@ -922,9 +1453,8 @@
           <w:p>
             <w:pPr>
               <w:pStyle w:val="Normal"/>
-              <w:pBdr/>
-              <w:ind w:left="720" w:right="600" w:hanging="0"/>
-              <w:jc w:val="right"/>
+              <w:ind w:left="540" w:right="600" w:hanging="0"/>
+              <w:jc w:val="both"/>
               <w:rPr>
                 <w:color w:val="000000"/>
               </w:rPr>
@@ -935,7 +1465,7 @@
                 <wp:inline distT="0" distB="0" distL="0" distR="0">
                   <wp:extent cx="2286000" cy="2516505"/>
                   <wp:effectExtent l="0" t="0" r="0" b="0"/>
-                  <wp:docPr id="5" name="image19.jpg" descr=""/>
+                  <wp:docPr id="6" name="image16.jpg" descr=""/>
                   <wp:cNvGraphicFramePr>
                     <a:graphicFrameLocks xmlns:a="http://schemas.openxmlformats.org/drawingml/2006/main" noChangeAspect="1"/>
                   </wp:cNvGraphicFramePr>
@@ -943,7 +1473,7 @@
                     <a:graphicData uri="http://schemas.openxmlformats.org/drawingml/2006/picture">
                       <pic:pic xmlns:pic="http://schemas.openxmlformats.org/drawingml/2006/picture">
                         <pic:nvPicPr>
-                          <pic:cNvPr id="5" name="image19.jpg" descr=""/>
+                          <pic:cNvPr id="6" name="image16.jpg" descr=""/>
                           <pic:cNvPicPr>
                             <a:picLocks noChangeAspect="1" noChangeArrowheads="1"/>
                           </pic:cNvPicPr>
@@ -976,23 +1506,29 @@
         <w:trPr/>
         <w:tc>
           <w:tcPr>
-            <w:tcW w:w="4986" w:type="dxa"/>
+            <w:tcW w:w="4985" w:type="dxa"/>
             <w:tcBorders/>
             <w:shd w:fill="auto" w:val="clear"/>
           </w:tcPr>
           <w:p>
             <w:pPr>
               <w:pStyle w:val="Normal"/>
-              <w:pBdr/>
-              <w:ind w:left="720" w:right="600" w:hanging="0"/>
-              <w:jc w:val="right"/>
-              <w:rPr>
+              <w:keepNext w:val="true"/>
+              <w:spacing w:lineRule="auto" w:line="276" w:before="0" w:after="140"/>
+              <w:ind w:left="540" w:right="600" w:hanging="0"/>
+              <w:jc w:val="both"/>
+              <w:rPr>
+                <w:rFonts w:ascii="Arial" w:hAnsi="Arial" w:eastAsia="Arial" w:cs="Arial"/>
                 <w:color w:val="000000"/>
+                <w:sz w:val="36"/>
+                <w:szCs w:val="36"/>
               </w:rPr>
             </w:pPr>
             <w:r>
               <w:rPr>
-                <w:color w:val="000000"/>
+                <w:rFonts w:eastAsia="Arial" w:cs="Arial" w:ascii="Arial" w:hAnsi="Arial"/>
+                <w:sz w:val="36"/>
+                <w:szCs w:val="36"/>
               </w:rPr>
               <w:t>Maciek Grzelczak</w:t>
             </w:r>
@@ -1007,8 +1543,8 @@
           <w:p>
             <w:pPr>
               <w:pStyle w:val="Normal"/>
-              <w:pBdr/>
-              <w:ind w:left="720" w:right="600" w:hanging="0"/>
+              <w:ind w:left="540" w:right="600" w:hanging="0"/>
+              <w:jc w:val="both"/>
               <w:rPr>
                 <w:color w:val="000000"/>
               </w:rPr>
@@ -1025,15 +1561,15 @@
         <w:trPr/>
         <w:tc>
           <w:tcPr>
-            <w:tcW w:w="4986" w:type="dxa"/>
+            <w:tcW w:w="4985" w:type="dxa"/>
             <w:tcBorders/>
             <w:shd w:fill="auto" w:val="clear"/>
           </w:tcPr>
           <w:p>
             <w:pPr>
               <w:pStyle w:val="Normal"/>
-              <w:pBdr/>
-              <w:ind w:left="720" w:right="600" w:hanging="0"/>
+              <w:spacing w:lineRule="auto" w:line="276"/>
+              <w:ind w:left="540" w:right="600" w:hanging="0"/>
               <w:rPr>
                 <w:color w:val="000000"/>
               </w:rPr>
@@ -1042,7 +1578,7 @@
               <w:rPr>
                 <w:color w:val="000000"/>
               </w:rPr>
-              <w:t>Maciek is the one responsible for distributing the surveys and creating a major part of the solution. He is the author of the software lister, an utility inside the application that scans the user’s Windows registry looking for installed software. He wrote the post-implementation survey used to gather feedback from the real world solution test.</w:t>
+              <w:t>Maciek is the one responsible for distributing the surveys and creating a major part of the solution. He is the author of the software lister, a utility inside the application that scans the user’s Windows registry looking for installed software. He wrote the post-implementation survey used to gather feedback from the real world solution test.</w:t>
             </w:r>
           </w:p>
         </w:tc>
@@ -1055,9 +1591,8 @@
           <w:p>
             <w:pPr>
               <w:pStyle w:val="Normal"/>
-              <w:pBdr/>
-              <w:ind w:left="720" w:right="600" w:hanging="0"/>
-              <w:jc w:val="right"/>
+              <w:ind w:left="540" w:right="600" w:hanging="0"/>
+              <w:jc w:val="both"/>
               <w:rPr>
                 <w:color w:val="000000"/>
               </w:rPr>
@@ -1066,9 +1601,9 @@
               <w:rPr/>
               <w:drawing>
                 <wp:inline distT="0" distB="0" distL="0" distR="0">
-                  <wp:extent cx="1741805" cy="2323465"/>
+                  <wp:extent cx="2134235" cy="2846070"/>
                   <wp:effectExtent l="0" t="0" r="0" b="0"/>
-                  <wp:docPr id="6" name="image18.jpg" descr=""/>
+                  <wp:docPr id="7" name="image2.jpg" descr=""/>
                   <wp:cNvGraphicFramePr>
                     <a:graphicFrameLocks xmlns:a="http://schemas.openxmlformats.org/drawingml/2006/main" noChangeAspect="1"/>
                   </wp:cNvGraphicFramePr>
@@ -1076,7 +1611,7 @@
                     <a:graphicData uri="http://schemas.openxmlformats.org/drawingml/2006/picture">
                       <pic:pic xmlns:pic="http://schemas.openxmlformats.org/drawingml/2006/picture">
                         <pic:nvPicPr>
-                          <pic:cNvPr id="6" name="image18.jpg" descr=""/>
+                          <pic:cNvPr id="7" name="image2.jpg" descr=""/>
                           <pic:cNvPicPr>
                             <a:picLocks noChangeAspect="1" noChangeArrowheads="1"/>
                           </pic:cNvPicPr>
@@ -1090,7 +1625,7 @@
                         <pic:spPr bwMode="auto">
                           <a:xfrm>
                             <a:off x="0" y="0"/>
-                            <a:ext cx="1741805" cy="2323465"/>
+                            <a:ext cx="2134235" cy="2846070"/>
                           </a:xfrm>
                           <a:prstGeom prst="rect">
                             <a:avLst/>
@@ -1111,23 +1646,51 @@
         <w:pStyle w:val="Heading1"/>
         <w:numPr>
           <w:ilvl w:val="0"/>
-          <w:numId w:val="1"/>
+          <w:numId w:val="3"/>
         </w:numPr>
-        <w:rPr/>
-      </w:pPr>
-      <w:r>
-        <w:rPr/>
-        <w:t>Team SWOT Analysis:</w:t>
-      </w:r>
-    </w:p>
-    <w:p>
-      <w:pPr>
-        <w:pStyle w:val="Normal"/>
+        <w:ind w:left="540" w:hanging="0"/>
+        <w:jc w:val="both"/>
+        <w:rPr/>
+      </w:pPr>
+      <w:r>
+        <w:rPr/>
+      </w:r>
+      <w:r>
+        <w:br w:type="page"/>
+      </w:r>
+    </w:p>
+    <w:p>
+      <w:pPr>
+        <w:pStyle w:val="Heading1"/>
         <w:numPr>
           <w:ilvl w:val="0"/>
-          <w:numId w:val="1"/>
+          <w:numId w:val="3"/>
         </w:numPr>
-        <w:ind w:left="720" w:right="600" w:hanging="0"/>
+        <w:ind w:left="540" w:hanging="0"/>
+        <w:jc w:val="both"/>
+        <w:rPr/>
+      </w:pPr>
+      <w:r>
+        <w:rPr/>
+        <w:t>Team SWOT Analysis</w:t>
+      </w:r>
+    </w:p>
+    <w:p>
+      <w:pPr>
+        <w:pStyle w:val="Normal"/>
+        <w:ind w:left="540" w:hanging="0"/>
+        <w:jc w:val="both"/>
+        <w:rPr/>
+      </w:pPr>
+      <w:r>
+        <w:rPr/>
+      </w:r>
+    </w:p>
+    <w:p>
+      <w:pPr>
+        <w:pStyle w:val="Normal"/>
+        <w:ind w:left="540" w:right="600" w:hanging="0"/>
+        <w:jc w:val="both"/>
         <w:rPr/>
       </w:pPr>
       <w:r>
@@ -1137,9 +1700,9 @@
     <w:tbl>
       <w:tblPr>
         <w:tblStyle w:val="a1"/>
-        <w:tblW w:w="9975" w:type="dxa"/>
+        <w:tblW w:w="8415" w:type="dxa"/>
         <w:jc w:val="left"/>
-        <w:tblInd w:w="0" w:type="dxa"/>
+        <w:tblInd w:w="660" w:type="dxa"/>
         <w:tblBorders>
           <w:right w:val="single" w:sz="4" w:space="0" w:color="000000"/>
           <w:insideV w:val="single" w:sz="4" w:space="0" w:color="000000"/>
@@ -1153,14 +1716,14 @@
         <w:tblLook w:noVBand="0" w:val="0000" w:noHBand="0" w:lastColumn="0" w:firstColumn="0" w:lastRow="0" w:firstRow="0"/>
       </w:tblPr>
       <w:tblGrid>
-        <w:gridCol w:w="4979"/>
-        <w:gridCol w:w="4995"/>
+        <w:gridCol w:w="4320"/>
+        <w:gridCol w:w="4094"/>
       </w:tblGrid>
       <w:tr>
         <w:trPr/>
         <w:tc>
           <w:tcPr>
-            <w:tcW w:w="4979" w:type="dxa"/>
+            <w:tcW w:w="4320" w:type="dxa"/>
             <w:tcBorders>
               <w:right w:val="single" w:sz="4" w:space="0" w:color="000000"/>
               <w:insideV w:val="single" w:sz="4" w:space="0" w:color="000000"/>
@@ -1170,9 +1733,7 @@
           <w:p>
             <w:pPr>
               <w:pStyle w:val="Normal"/>
-              <w:pBdr/>
-              <w:ind w:left="720" w:right="600" w:hanging="0"/>
-              <w:jc w:val="right"/>
+              <w:ind w:left="540" w:right="600" w:hanging="0"/>
               <w:rPr>
                 <w:rFonts w:ascii="Mangal" w:hAnsi="Mangal" w:eastAsia="Mangal" w:cs="Mangal"/>
                 <w:color w:val="000000"/>
@@ -1205,7 +1766,7 @@
         </w:tc>
         <w:tc>
           <w:tcPr>
-            <w:tcW w:w="4995" w:type="dxa"/>
+            <w:tcW w:w="4094" w:type="dxa"/>
             <w:tcBorders>
               <w:left w:val="single" w:sz="4" w:space="0" w:color="000000"/>
             </w:tcBorders>
@@ -1214,8 +1775,7 @@
           <w:p>
             <w:pPr>
               <w:pStyle w:val="Normal"/>
-              <w:pBdr/>
-              <w:ind w:left="720" w:right="600" w:hanging="0"/>
+              <w:ind w:left="540" w:right="600" w:hanging="0"/>
               <w:rPr>
                 <w:rFonts w:ascii="Mangal" w:hAnsi="Mangal" w:eastAsia="Mangal" w:cs="Mangal"/>
                 <w:color w:val="000000"/>
@@ -1251,7 +1811,7 @@
         <w:trPr/>
         <w:tc>
           <w:tcPr>
-            <w:tcW w:w="4979" w:type="dxa"/>
+            <w:tcW w:w="4320" w:type="dxa"/>
             <w:tcBorders>
               <w:bottom w:val="single" w:sz="4" w:space="0" w:color="000000"/>
               <w:right w:val="single" w:sz="4" w:space="0" w:color="000000"/>
@@ -1263,17 +1823,11 @@
           <w:p>
             <w:pPr>
               <w:pStyle w:val="Normal"/>
-              <w:numPr>
-                <w:ilvl w:val="0"/>
-                <w:numId w:val="2"/>
-              </w:numPr>
-              <w:rPr>
-                <w:color w:val="000000"/>
-              </w:rPr>
+              <w:ind w:left="540" w:hanging="0"/>
+              <w:rPr/>
             </w:pPr>
             <w:r>
               <w:rPr/>
-              <w:t>Good programming skills</w:t>
             </w:r>
           </w:p>
           <w:p>
@@ -1281,8 +1835,26 @@
               <w:pStyle w:val="Normal"/>
               <w:numPr>
                 <w:ilvl w:val="0"/>
-                <w:numId w:val="2"/>
+                <w:numId w:val="4"/>
               </w:numPr>
+              <w:ind w:left="540" w:hanging="0"/>
+              <w:rPr>
+                <w:color w:val="000000"/>
+              </w:rPr>
+            </w:pPr>
+            <w:r>
+              <w:rPr/>
+              <w:t>Good programming skills</w:t>
+            </w:r>
+          </w:p>
+          <w:p>
+            <w:pPr>
+              <w:pStyle w:val="Normal"/>
+              <w:numPr>
+                <w:ilvl w:val="0"/>
+                <w:numId w:val="4"/>
+              </w:numPr>
+              <w:ind w:left="540" w:hanging="0"/>
               <w:rPr>
                 <w:color w:val="000000"/>
               </w:rPr>
@@ -1290,12 +1862,22 @@
             <w:r>
               <w:rPr/>
               <w:t>Excellent communication</w:t>
+            </w:r>
+          </w:p>
+          <w:p>
+            <w:pPr>
+              <w:pStyle w:val="Normal"/>
+              <w:ind w:left="540" w:hanging="0"/>
+              <w:rPr/>
+            </w:pPr>
+            <w:r>
+              <w:rPr/>
             </w:r>
           </w:p>
         </w:tc>
         <w:tc>
           <w:tcPr>
-            <w:tcW w:w="4995" w:type="dxa"/>
+            <w:tcW w:w="4094" w:type="dxa"/>
             <w:tcBorders>
               <w:left w:val="single" w:sz="4" w:space="0" w:color="000000"/>
               <w:bottom w:val="single" w:sz="4" w:space="0" w:color="000000"/>
@@ -1306,17 +1888,11 @@
           <w:p>
             <w:pPr>
               <w:pStyle w:val="Normal"/>
-              <w:numPr>
-                <w:ilvl w:val="0"/>
-                <w:numId w:val="2"/>
-              </w:numPr>
-              <w:rPr>
-                <w:color w:val="000000"/>
-              </w:rPr>
+              <w:ind w:left="540" w:hanging="0"/>
+              <w:rPr/>
             </w:pPr>
             <w:r>
               <w:rPr/>
-              <w:t>Lack of presentation skills</w:t>
             </w:r>
           </w:p>
           <w:p>
@@ -1324,8 +1900,26 @@
               <w:pStyle w:val="Normal"/>
               <w:numPr>
                 <w:ilvl w:val="0"/>
-                <w:numId w:val="2"/>
+                <w:numId w:val="4"/>
               </w:numPr>
+              <w:ind w:left="540" w:hanging="0"/>
+              <w:rPr>
+                <w:color w:val="000000"/>
+              </w:rPr>
+            </w:pPr>
+            <w:r>
+              <w:rPr/>
+              <w:t>Lack of presentation skills</w:t>
+            </w:r>
+          </w:p>
+          <w:p>
+            <w:pPr>
+              <w:pStyle w:val="Normal"/>
+              <w:numPr>
+                <w:ilvl w:val="0"/>
+                <w:numId w:val="4"/>
+              </w:numPr>
+              <w:ind w:left="540" w:hanging="0"/>
               <w:rPr>
                 <w:color w:val="000000"/>
               </w:rPr>
@@ -1341,7 +1935,7 @@
         <w:trPr/>
         <w:tc>
           <w:tcPr>
-            <w:tcW w:w="4979" w:type="dxa"/>
+            <w:tcW w:w="4320" w:type="dxa"/>
             <w:tcBorders>
               <w:top w:val="single" w:sz="4" w:space="0" w:color="000000"/>
               <w:right w:val="single" w:sz="4" w:space="0" w:color="000000"/>
@@ -1352,9 +1946,30 @@
           <w:p>
             <w:pPr>
               <w:pStyle w:val="Normal"/>
-              <w:pBdr/>
-              <w:ind w:left="720" w:right="600" w:hanging="0"/>
-              <w:jc w:val="right"/>
+              <w:ind w:left="540" w:right="600" w:hanging="0"/>
+              <w:rPr>
+                <w:rFonts w:ascii="Merriweather" w:hAnsi="Merriweather" w:eastAsia="Merriweather" w:cs="Merriweather"/>
+                <w:b/>
+                <w:b/>
+                <w:sz w:val="38"/>
+                <w:szCs w:val="38"/>
+                <w:u w:val="single"/>
+              </w:rPr>
+            </w:pPr>
+            <w:r>
+              <w:rPr>
+                <w:rFonts w:eastAsia="Merriweather" w:cs="Merriweather" w:ascii="Merriweather" w:hAnsi="Merriweather"/>
+                <w:b/>
+                <w:sz w:val="38"/>
+                <w:szCs w:val="38"/>
+                <w:u w:val="single"/>
+              </w:rPr>
+            </w:r>
+          </w:p>
+          <w:p>
+            <w:pPr>
+              <w:pStyle w:val="Normal"/>
+              <w:ind w:left="540" w:right="600" w:hanging="0"/>
               <w:rPr>
                 <w:rFonts w:ascii="Mangal" w:hAnsi="Mangal" w:eastAsia="Mangal" w:cs="Mangal"/>
                 <w:color w:val="000000"/>
@@ -1387,18 +2002,42 @@
         </w:tc>
         <w:tc>
           <w:tcPr>
-            <w:tcW w:w="4995" w:type="dxa"/>
+            <w:tcW w:w="4094" w:type="dxa"/>
             <w:tcBorders>
               <w:top w:val="single" w:sz="4" w:space="0" w:color="000000"/>
               <w:left w:val="single" w:sz="4" w:space="0" w:color="000000"/>
+              <w:right w:val="single" w:sz="4" w:space="0" w:color="FFFFFF"/>
+              <w:insideV w:val="single" w:sz="4" w:space="0" w:color="FFFFFF"/>
             </w:tcBorders>
             <w:shd w:fill="auto" w:val="clear"/>
           </w:tcPr>
           <w:p>
             <w:pPr>
               <w:pStyle w:val="Normal"/>
-              <w:pBdr/>
-              <w:ind w:left="720" w:right="600" w:hanging="0"/>
+              <w:ind w:left="540" w:right="600" w:hanging="0"/>
+              <w:rPr>
+                <w:rFonts w:ascii="Merriweather" w:hAnsi="Merriweather" w:eastAsia="Merriweather" w:cs="Merriweather"/>
+                <w:b/>
+                <w:b/>
+                <w:sz w:val="38"/>
+                <w:szCs w:val="38"/>
+                <w:u w:val="single"/>
+              </w:rPr>
+            </w:pPr>
+            <w:r>
+              <w:rPr>
+                <w:rFonts w:eastAsia="Merriweather" w:cs="Merriweather" w:ascii="Merriweather" w:hAnsi="Merriweather"/>
+                <w:b/>
+                <w:sz w:val="38"/>
+                <w:szCs w:val="38"/>
+                <w:u w:val="single"/>
+              </w:rPr>
+            </w:r>
+          </w:p>
+          <w:p>
+            <w:pPr>
+              <w:pStyle w:val="Normal"/>
+              <w:ind w:left="540" w:right="600" w:hanging="0"/>
               <w:rPr>
                 <w:rFonts w:ascii="Mangal" w:hAnsi="Mangal" w:eastAsia="Mangal" w:cs="Mangal"/>
                 <w:color w:val="000000"/>
@@ -1434,7 +2073,7 @@
         <w:trPr/>
         <w:tc>
           <w:tcPr>
-            <w:tcW w:w="4979" w:type="dxa"/>
+            <w:tcW w:w="4320" w:type="dxa"/>
             <w:tcBorders>
               <w:right w:val="single" w:sz="4" w:space="0" w:color="000000"/>
               <w:insideV w:val="single" w:sz="4" w:space="0" w:color="000000"/>
@@ -1444,15 +2083,11 @@
           <w:p>
             <w:pPr>
               <w:pStyle w:val="Normal"/>
-              <w:numPr>
-                <w:ilvl w:val="0"/>
-                <w:numId w:val="3"/>
-              </w:numPr>
+              <w:ind w:left="540" w:hanging="0"/>
               <w:rPr/>
             </w:pPr>
             <w:r>
               <w:rPr/>
-              <w:t>Learning how to gather and analyze data</w:t>
             </w:r>
           </w:p>
           <w:p>
@@ -1460,8 +2095,24 @@
               <w:pStyle w:val="Normal"/>
               <w:numPr>
                 <w:ilvl w:val="0"/>
-                <w:numId w:val="3"/>
+                <w:numId w:val="5"/>
               </w:numPr>
+              <w:ind w:left="540" w:hanging="0"/>
+              <w:rPr/>
+            </w:pPr>
+            <w:r>
+              <w:rPr/>
+              <w:t>Learning how to gather and analyze data</w:t>
+            </w:r>
+          </w:p>
+          <w:p>
+            <w:pPr>
+              <w:pStyle w:val="Normal"/>
+              <w:numPr>
+                <w:ilvl w:val="0"/>
+                <w:numId w:val="5"/>
+              </w:numPr>
+              <w:ind w:left="540" w:hanging="0"/>
               <w:rPr>
                 <w:color w:val="000000"/>
               </w:rPr>
@@ -1474,33 +2125,45 @@
         </w:tc>
         <w:tc>
           <w:tcPr>
-            <w:tcW w:w="4995" w:type="dxa"/>
+            <w:tcW w:w="4094" w:type="dxa"/>
             <w:tcBorders>
               <w:left w:val="single" w:sz="4" w:space="0" w:color="000000"/>
+              <w:right w:val="single" w:sz="4" w:space="0" w:color="FFFFFF"/>
+              <w:insideV w:val="single" w:sz="4" w:space="0" w:color="FFFFFF"/>
             </w:tcBorders>
             <w:shd w:fill="auto" w:val="clear"/>
           </w:tcPr>
           <w:p>
             <w:pPr>
               <w:pStyle w:val="Normal"/>
-              <w:numPr>
-                <w:ilvl w:val="0"/>
-                <w:numId w:val="3"/>
-              </w:numPr>
-              <w:rPr>
-                <w:color w:val="000000"/>
-              </w:rPr>
+              <w:ind w:left="540" w:hanging="0"/>
+              <w:rPr/>
             </w:pPr>
             <w:r>
               <w:rPr/>
-              <w:t>The expansive domain of the problem can be overwhelming</w:t>
             </w:r>
           </w:p>
           <w:p>
             <w:pPr>
               <w:pStyle w:val="Normal"/>
-              <w:pBdr/>
-              <w:ind w:left="720" w:right="600" w:hanging="0"/>
+              <w:numPr>
+                <w:ilvl w:val="0"/>
+                <w:numId w:val="5"/>
+              </w:numPr>
+              <w:ind w:left="540" w:hanging="0"/>
+              <w:rPr>
+                <w:color w:val="000000"/>
+              </w:rPr>
+            </w:pPr>
+            <w:r>
+              <w:rPr/>
+              <w:t>The expansive domain of the problem can be overwhelming</w:t>
+            </w:r>
+          </w:p>
+          <w:p>
+            <w:pPr>
+              <w:pStyle w:val="Normal"/>
+              <w:ind w:left="540" w:right="600" w:hanging="0"/>
               <w:rPr/>
             </w:pPr>
             <w:r>
@@ -1513,17 +2176,42 @@
     <w:p>
       <w:pPr>
         <w:pStyle w:val="Normal"/>
-        <w:ind w:left="720" w:right="600" w:hanging="0"/>
-        <w:rPr/>
-      </w:pPr>
-      <w:r>
-        <w:rPr/>
-      </w:r>
-    </w:p>
-    <w:p>
-      <w:pPr>
-        <w:pStyle w:val="Normal"/>
-        <w:ind w:left="720" w:right="600" w:hanging="0"/>
+        <w:ind w:left="540" w:right="600" w:hanging="0"/>
+        <w:jc w:val="both"/>
+        <w:rPr/>
+      </w:pPr>
+      <w:r>
+        <w:rPr/>
+      </w:r>
+    </w:p>
+    <w:p>
+      <w:pPr>
+        <w:pStyle w:val="Normal"/>
+        <w:ind w:left="540" w:right="600" w:hanging="0"/>
+        <w:jc w:val="both"/>
+        <w:rPr/>
+      </w:pPr>
+      <w:r>
+        <w:rPr/>
+      </w:r>
+    </w:p>
+    <w:p>
+      <w:pPr>
+        <w:pStyle w:val="Normal"/>
+        <w:ind w:left="540" w:right="600" w:hanging="0"/>
+        <w:jc w:val="both"/>
+        <w:rPr/>
+      </w:pPr>
+      <w:r>
+        <w:rPr/>
+      </w:r>
+    </w:p>
+    <w:p>
+      <w:pPr>
+        <w:pStyle w:val="Normal"/>
+        <w:spacing w:lineRule="auto" w:line="276"/>
+        <w:ind w:left="540" w:right="600" w:hanging="0"/>
+        <w:jc w:val="both"/>
         <w:rPr/>
       </w:pPr>
       <w:r>
@@ -1534,12 +2222,38 @@
     <w:p>
       <w:pPr>
         <w:pStyle w:val="Normal"/>
-        <w:ind w:left="720" w:right="600" w:hanging="0"/>
+        <w:spacing w:lineRule="auto" w:line="276"/>
+        <w:ind w:left="540" w:right="600" w:hanging="0"/>
+        <w:jc w:val="both"/>
+        <w:rPr/>
+      </w:pPr>
+      <w:r>
+        <w:rPr/>
+      </w:r>
+    </w:p>
+    <w:p>
+      <w:pPr>
+        <w:pStyle w:val="Normal"/>
+        <w:spacing w:lineRule="auto" w:line="276"/>
+        <w:ind w:left="540" w:right="600" w:hanging="0"/>
+        <w:jc w:val="both"/>
         <w:rPr/>
       </w:pPr>
       <w:r>
         <w:rPr/>
         <w:t>It is hard to imagine that a team could be unaffected by the project they are currently working on. The nature of the problem we faced did influence team motivation however we have dealt with this obstacle by using small steps rather than large leaps in our work on the project, because of this we learned how to gather and analyze large amounts of data in simple steps which is a useful skill to have.</w:t>
+      </w:r>
+    </w:p>
+    <w:p>
+      <w:pPr>
+        <w:pStyle w:val="Normal"/>
+        <w:spacing w:lineRule="auto" w:line="276"/>
+        <w:ind w:left="540" w:right="600" w:hanging="0"/>
+        <w:jc w:val="both"/>
+        <w:rPr/>
+      </w:pPr>
+      <w:r>
+        <w:rPr/>
       </w:r>
     </w:p>
     <w:p>
@@ -1547,47 +2261,77 @@
         <w:pStyle w:val="Heading1"/>
         <w:numPr>
           <w:ilvl w:val="0"/>
-          <w:numId w:val="5"/>
+          <w:numId w:val="2"/>
         </w:numPr>
-        <w:rPr/>
-      </w:pPr>
-      <w:r>
-        <w:rPr/>
-        <w:t>What we are working on:</w:t>
-      </w:r>
-    </w:p>
-    <w:p>
-      <w:pPr>
-        <w:pStyle w:val="Normal"/>
-        <w:ind w:left="720" w:right="600" w:hanging="0"/>
-        <w:rPr/>
-      </w:pPr>
-      <w:r>
-        <w:rPr/>
-        <w:t>The main topic of our project is expansive. It is based on a simple, straightforward question that has far-reaching implications: “Is my computer lawful?” The problem definition we have arrived to is that people who care about the legality of their computers don’t know what is installed on their machines and do not read licenses. Some solutions to parts of the problem exist, however they are incomplete and one has to use them separately as components rather than a single well-defined working system. Our goal is to support those who care care about the lawfulness of their computers by giving them the tools necessary to both find the software that is installed on their computers and also help them read and understand licenses. We would like to create a single application which has all the functionalities of existing components built into it. The program should also balance the limitations of existing solutions with fixes and additional features.</w:t>
+        <w:ind w:left="540" w:hanging="0"/>
+        <w:jc w:val="both"/>
+        <w:rPr/>
+      </w:pPr>
+      <w:r>
+        <w:rPr/>
+      </w:r>
+      <w:r>
+        <w:br w:type="page"/>
       </w:r>
     </w:p>
     <w:p>
       <w:pPr>
         <w:pStyle w:val="Heading1"/>
-        <w:numPr>
-          <w:ilvl w:val="0"/>
-          <w:numId w:val="4"/>
-        </w:numPr>
-        <w:rPr/>
-      </w:pPr>
-      <w:r>
-        <w:rPr/>
-        <w:t>How we are working together:</w:t>
+        <w:spacing w:lineRule="auto" w:line="276"/>
+        <w:ind w:left="540" w:right="270" w:hanging="0"/>
+        <w:jc w:val="both"/>
+        <w:rPr/>
+      </w:pPr>
+      <w:r>
+        <w:rPr/>
+        <w:t>What we are working on</w:t>
+      </w:r>
+    </w:p>
+    <w:p>
+      <w:pPr>
+        <w:pStyle w:val="Normal"/>
+        <w:spacing w:lineRule="auto" w:line="276"/>
+        <w:ind w:left="540" w:right="600" w:hanging="0"/>
+        <w:jc w:val="both"/>
+        <w:rPr/>
+      </w:pPr>
+      <w:r>
+        <w:rPr/>
+        <w:t>The main topic of our project is expansive. It is based on a simple, straightforward question that has far-reaching implications: “Is my computer lawful?” The problem definition we have arrived to is that people who care about the legality of their computers don’t know what is installed on their machines and do not read licenses. Some solutions to parts of the problem exist, however they are incomplete and one has to use them separately as components rather than a single well-defined working system. Our goal is to support those who care about the lawfulness of their computers by giving them the tools necessary to both find the software that is installed on their computers and also help them read and understand licenses. We would like to create a single application which has all the functionalities of existing components built into it. The program should also balance the limitations of existing solutions with fixes and additional features.</w:t>
+      </w:r>
+    </w:p>
+    <w:p>
+      <w:pPr>
+        <w:pStyle w:val="Normal"/>
+        <w:spacing w:lineRule="auto" w:line="276"/>
+        <w:ind w:left="540" w:right="600" w:hanging="0"/>
+        <w:jc w:val="both"/>
+        <w:rPr/>
+      </w:pPr>
+      <w:r>
+        <w:rPr/>
+      </w:r>
+    </w:p>
+    <w:p>
+      <w:pPr>
+        <w:pStyle w:val="Heading1"/>
+        <w:spacing w:lineRule="auto" w:line="276"/>
+        <w:ind w:left="540" w:right="450" w:hanging="0"/>
+        <w:jc w:val="both"/>
+        <w:rPr/>
+      </w:pPr>
+      <w:r>
+        <w:rPr/>
+        <w:t>How we are working together</w:t>
       </w:r>
     </w:p>
     <w:p>
       <w:pPr>
         <w:pStyle w:val="Normal"/>
         <w:keepNext w:val="true"/>
-        <w:pBdr/>
-        <w:spacing w:before="240" w:after="120"/>
-        <w:ind w:left="720" w:right="600" w:hanging="0"/>
+        <w:spacing w:lineRule="auto" w:line="276" w:before="240" w:after="120"/>
+        <w:ind w:left="540" w:right="600" w:hanging="0"/>
+        <w:jc w:val="both"/>
         <w:rPr>
           <w:rFonts w:ascii="Arial" w:hAnsi="Arial" w:eastAsia="Arial" w:cs="Arial"/>
           <w:b/>
@@ -1605,70 +2349,87 @@
           <w:sz w:val="28"/>
           <w:szCs w:val="28"/>
         </w:rPr>
-        <w:t>Task and Interpersonal Relationship:</w:t>
-      </w:r>
-    </w:p>
-    <w:p>
-      <w:pPr>
-        <w:pStyle w:val="Normal"/>
-        <w:pBdr/>
+        <w:t>Tasks and Interpersonal Relationship</w:t>
+      </w:r>
+    </w:p>
+    <w:p>
+      <w:pPr>
+        <w:pStyle w:val="Normal"/>
         <w:spacing w:lineRule="auto" w:line="276" w:before="0" w:after="140"/>
-        <w:ind w:left="720" w:right="600" w:hanging="0"/>
-        <w:rPr>
-          <w:color w:val="000000"/>
-        </w:rPr>
-      </w:pPr>
-      <w:r>
-        <w:rPr>
-          <w:color w:val="000000"/>
-        </w:rPr>
+        <w:ind w:left="540" w:right="600" w:hanging="0"/>
+        <w:jc w:val="both"/>
+        <w:rPr/>
+      </w:pPr>
+      <w:r>
+        <w:rPr/>
         <w:t>During the project we have all worked together and only divided the work when it was necessary. Tasks such as creating the team name, logo, writing interview questions and conducting the interviews, writing survey questions and distributing the survey were done as a team. Most important of all when deciding on what to do next we do it together.</w:t>
       </w:r>
     </w:p>
     <w:p>
       <w:pPr>
         <w:pStyle w:val="Normal"/>
-        <w:pBdr/>
         <w:spacing w:lineRule="auto" w:line="276" w:before="0" w:after="140"/>
-        <w:ind w:left="720" w:right="600" w:hanging="0"/>
-        <w:rPr>
-          <w:color w:val="000000"/>
-        </w:rPr>
-      </w:pPr>
-      <w:r>
-        <w:rPr>
-          <w:color w:val="000000"/>
-        </w:rPr>
+        <w:ind w:left="540" w:right="600" w:hanging="0"/>
+        <w:jc w:val="both"/>
+        <w:rPr/>
+      </w:pPr>
+      <w:r>
+        <w:rPr/>
         <w:t>We are always open minded. We share ideas without hesitation, because we know that each and every aspect of it will be analyzed without any bias.</w:t>
       </w:r>
     </w:p>
     <w:p>
       <w:pPr>
         <w:pStyle w:val="Normal"/>
-        <w:pBdr/>
         <w:spacing w:lineRule="auto" w:line="276" w:before="0" w:after="140"/>
-        <w:ind w:left="720" w:right="600" w:hanging="0"/>
-        <w:rPr/>
-      </w:pPr>
-      <w:r>
-        <w:rPr/>
-        <w:t xml:space="preserve">A proof of our excellent team work can be seen in the results of a survey about 5 different dysfunctions of a team. The results were overwhelmingly positive which means that our team is far from dysfunctional. The results of the survey </w:t>
-      </w:r>
-      <w:r>
-        <w:rPr/>
-        <w:t>can be found on the following pages.</w:t>
-      </w:r>
-      <w:r>
-        <w:rPr/>
-        <w:t xml:space="preserve"> </w:t>
-      </w:r>
+        <w:ind w:left="540" w:right="600" w:hanging="0"/>
+        <w:jc w:val="both"/>
+        <w:rPr/>
+      </w:pPr>
+      <w:r>
+        <w:rPr/>
+        <w:t>A proof of our excellent team work can be seen in the results of a survey about 5 different dysfunctions of a team. The results were overwhelmingly positive which means that our team is far from dysfunctional. The results of the survey can be found on the following pages.</w:t>
+      </w:r>
+    </w:p>
+    <w:p>
+      <w:pPr>
+        <w:pStyle w:val="Normal"/>
+        <w:spacing w:lineRule="auto" w:line="276" w:before="0" w:after="140"/>
+        <w:ind w:left="540" w:right="600" w:hanging="0"/>
+        <w:jc w:val="both"/>
+        <w:rPr/>
+      </w:pPr>
+      <w:r>
+        <w:rPr/>
+      </w:r>
+    </w:p>
+    <w:p>
+      <w:pPr>
+        <w:pStyle w:val="Normal"/>
+        <w:spacing w:lineRule="auto" w:line="276" w:before="0" w:after="140"/>
+        <w:ind w:left="540" w:right="600" w:hanging="0"/>
+        <w:jc w:val="both"/>
+        <w:rPr/>
+      </w:pPr>
+      <w:r>
+        <w:rPr/>
+      </w:r>
+    </w:p>
+    <w:p>
+      <w:pPr>
+        <w:pStyle w:val="Normal"/>
+        <w:spacing w:lineRule="auto" w:line="276" w:before="0" w:after="140"/>
+        <w:ind w:left="-450" w:right="600" w:hanging="0"/>
+        <w:jc w:val="both"/>
+        <w:rPr/>
+      </w:pPr>
       <w:r>
         <w:rPr/>
         <w:drawing>
           <wp:inline distT="0" distB="0" distL="0" distR="0">
             <wp:extent cx="6332220" cy="8915400"/>
             <wp:effectExtent l="0" t="0" r="0" b="0"/>
-            <wp:docPr id="7" name="image15.jpg" descr=""/>
+            <wp:docPr id="8" name="image12.jpg" descr=""/>
             <wp:cNvGraphicFramePr>
               <a:graphicFrameLocks xmlns:a="http://schemas.openxmlformats.org/drawingml/2006/main" noChangeAspect="1"/>
             </wp:cNvGraphicFramePr>
@@ -1676,7 +2437,7 @@
               <a:graphicData uri="http://schemas.openxmlformats.org/drawingml/2006/picture">
                 <pic:pic xmlns:pic="http://schemas.openxmlformats.org/drawingml/2006/picture">
                   <pic:nvPicPr>
-                    <pic:cNvPr id="7" name="image15.jpg" descr=""/>
+                    <pic:cNvPr id="8" name="image12.jpg" descr=""/>
                     <pic:cNvPicPr>
                       <a:picLocks noChangeAspect="1" noChangeArrowheads="1"/>
                     </pic:cNvPicPr>
@@ -1708,7 +2469,7 @@
           <wp:inline distT="0" distB="0" distL="0" distR="0">
             <wp:extent cx="6332220" cy="8915400"/>
             <wp:effectExtent l="0" t="0" r="0" b="0"/>
-            <wp:docPr id="8" name="image22.jpg" descr=""/>
+            <wp:docPr id="9" name="image19.jpg" descr=""/>
             <wp:cNvGraphicFramePr>
               <a:graphicFrameLocks xmlns:a="http://schemas.openxmlformats.org/drawingml/2006/main" noChangeAspect="1"/>
             </wp:cNvGraphicFramePr>
@@ -1716,7 +2477,7 @@
               <a:graphicData uri="http://schemas.openxmlformats.org/drawingml/2006/picture">
                 <pic:pic xmlns:pic="http://schemas.openxmlformats.org/drawingml/2006/picture">
                   <pic:nvPicPr>
-                    <pic:cNvPr id="8" name="image22.jpg" descr=""/>
+                    <pic:cNvPr id="9" name="image19.jpg" descr=""/>
                     <pic:cNvPicPr>
                       <a:picLocks noChangeAspect="1" noChangeArrowheads="1"/>
                     </pic:cNvPicPr>
@@ -1748,7 +2509,7 @@
           <wp:inline distT="0" distB="0" distL="0" distR="0">
             <wp:extent cx="6332220" cy="8915400"/>
             <wp:effectExtent l="0" t="0" r="0" b="0"/>
-            <wp:docPr id="9" name="image10.jpg" descr=""/>
+            <wp:docPr id="10" name="image18.jpg" descr=""/>
             <wp:cNvGraphicFramePr>
               <a:graphicFrameLocks xmlns:a="http://schemas.openxmlformats.org/drawingml/2006/main" noChangeAspect="1"/>
             </wp:cNvGraphicFramePr>
@@ -1756,7 +2517,7 @@
               <a:graphicData uri="http://schemas.openxmlformats.org/drawingml/2006/picture">
                 <pic:pic xmlns:pic="http://schemas.openxmlformats.org/drawingml/2006/picture">
                   <pic:nvPicPr>
-                    <pic:cNvPr id="9" name="image10.jpg" descr=""/>
+                    <pic:cNvPr id="10" name="image18.jpg" descr=""/>
                     <pic:cNvPicPr>
                       <a:picLocks noChangeAspect="1" noChangeArrowheads="1"/>
                     </pic:cNvPicPr>
@@ -1788,7 +2549,7 @@
           <wp:inline distT="0" distB="0" distL="0" distR="0">
             <wp:extent cx="6332220" cy="8915400"/>
             <wp:effectExtent l="0" t="0" r="0" b="0"/>
-            <wp:docPr id="10" name="image21.jpg" descr=""/>
+            <wp:docPr id="11" name="image21.jpg" descr=""/>
             <wp:cNvGraphicFramePr>
               <a:graphicFrameLocks xmlns:a="http://schemas.openxmlformats.org/drawingml/2006/main" noChangeAspect="1"/>
             </wp:cNvGraphicFramePr>
@@ -1796,7 +2557,7 @@
               <a:graphicData uri="http://schemas.openxmlformats.org/drawingml/2006/picture">
                 <pic:pic xmlns:pic="http://schemas.openxmlformats.org/drawingml/2006/picture">
                   <pic:nvPicPr>
-                    <pic:cNvPr id="10" name="image21.jpg" descr=""/>
+                    <pic:cNvPr id="11" name="image21.jpg" descr=""/>
                     <pic:cNvPicPr>
                       <a:picLocks noChangeAspect="1" noChangeArrowheads="1"/>
                     </pic:cNvPicPr>
@@ -1828,7 +2589,7 @@
           <wp:inline distT="0" distB="0" distL="0" distR="0">
             <wp:extent cx="6332220" cy="8915400"/>
             <wp:effectExtent l="0" t="0" r="0" b="0"/>
-            <wp:docPr id="11" name="image14.jpg" descr=""/>
+            <wp:docPr id="12" name="image20.jpg" descr=""/>
             <wp:cNvGraphicFramePr>
               <a:graphicFrameLocks xmlns:a="http://schemas.openxmlformats.org/drawingml/2006/main" noChangeAspect="1"/>
             </wp:cNvGraphicFramePr>
@@ -1836,7 +2597,7 @@
               <a:graphicData uri="http://schemas.openxmlformats.org/drawingml/2006/picture">
                 <pic:pic xmlns:pic="http://schemas.openxmlformats.org/drawingml/2006/picture">
                   <pic:nvPicPr>
-                    <pic:cNvPr id="11" name="image14.jpg" descr=""/>
+                    <pic:cNvPr id="12" name="image20.jpg" descr=""/>
                     <pic:cNvPicPr>
                       <a:picLocks noChangeAspect="1" noChangeArrowheads="1"/>
                     </pic:cNvPicPr>
@@ -1866,9 +2627,9 @@
     <w:p>
       <w:pPr>
         <w:pStyle w:val="Normal"/>
-        <w:pBdr/>
         <w:spacing w:lineRule="auto" w:line="276" w:before="0" w:after="140"/>
-        <w:ind w:left="720" w:right="600" w:hanging="0"/>
+        <w:ind w:left="540" w:right="600" w:hanging="0"/>
+        <w:jc w:val="both"/>
         <w:rPr/>
       </w:pPr>
       <w:r>
@@ -1879,9 +2640,9 @@
       <w:pPr>
         <w:pStyle w:val="Normal"/>
         <w:keepNext w:val="true"/>
-        <w:pBdr/>
-        <w:spacing w:before="240" w:after="120"/>
-        <w:ind w:left="720" w:right="600" w:hanging="0"/>
+        <w:spacing w:lineRule="auto" w:line="276" w:before="240" w:after="120"/>
+        <w:ind w:left="540" w:right="600" w:hanging="0"/>
+        <w:jc w:val="both"/>
         <w:rPr>
           <w:rFonts w:ascii="Arial" w:hAnsi="Arial" w:eastAsia="Arial" w:cs="Arial"/>
           <w:b/>
@@ -1899,53 +2660,49 @@
           <w:sz w:val="28"/>
           <w:szCs w:val="28"/>
         </w:rPr>
-        <w:t>Stakeholders’ Analysis:</w:t>
-      </w:r>
-    </w:p>
-    <w:p>
-      <w:pPr>
-        <w:pStyle w:val="Normal"/>
-        <w:pBdr/>
+        <w:t>Stakeholders’ Analysis</w:t>
+      </w:r>
+    </w:p>
+    <w:p>
+      <w:pPr>
+        <w:pStyle w:val="Normal"/>
         <w:spacing w:lineRule="auto" w:line="276" w:before="0" w:after="140"/>
-        <w:ind w:left="720" w:right="600" w:hanging="0"/>
-        <w:rPr>
-          <w:color w:val="000000"/>
-        </w:rPr>
-      </w:pPr>
-      <w:r>
-        <w:rPr>
-          <w:color w:val="000000"/>
-        </w:rPr>
-        <w:t>Our stakeholders are a large and diverse group the only common factor they share is the defined problem. To make sure that the results of our work benefit them we often conduct surveys and interviews. We then analyze the feedback and adjust our work accordingly. Because the target audience is so vast, it</w:t>
-      </w:r>
-      <w:r>
-        <w:rPr/>
-        <w:t xml:space="preserve"> i</w:t>
-      </w:r>
-      <w:r>
-        <w:rPr>
-          <w:color w:val="000000"/>
-        </w:rPr>
-        <w:t xml:space="preserve">s challenging to find the right balance and conform to each </w:t>
-      </w:r>
-      <w:r>
-        <w:rPr/>
-        <w:t>person’s</w:t>
-      </w:r>
-      <w:r>
-        <w:rPr>
-          <w:color w:val="000000"/>
-        </w:rPr>
-        <w:t xml:space="preserve"> request.</w:t>
+        <w:ind w:left="540" w:right="600" w:hanging="0"/>
+        <w:jc w:val="both"/>
+        <w:rPr/>
+      </w:pPr>
+      <w:r>
+        <w:rPr/>
+        <w:t xml:space="preserve">Our stakeholders are a large and diverse group the only common factor they share is the defined problem. </w:t>
+      </w:r>
+      <w:r>
+        <w:rPr/>
+        <w:t xml:space="preserve">More precisely they are Windows users who care about the legality of their computers, however they don’t read software licenses nor know what is installed on their machines. Their reason for not reading licenses is often the lack of time. Reading and understanding licenses is too demanding for them time-wise. As for the reason behind the lack of knowledge about what is installed on their computers this is due to the complexity of today’s operating systems and software in general. </w:t>
+      </w:r>
+      <w:r>
+        <w:rPr/>
+        <w:t>To make sure that the results of our work benefit them we often conduct surveys and interviews. We then analyze the feedback and adjust our work accordingly. Because the target audience is so vast, it is challenging to find the right balance and conform to each person’s request.</w:t>
+      </w:r>
+    </w:p>
+    <w:p>
+      <w:pPr>
+        <w:pStyle w:val="Normal"/>
+        <w:spacing w:lineRule="auto" w:line="276" w:before="0" w:after="140"/>
+        <w:ind w:left="540" w:right="600" w:hanging="0"/>
+        <w:jc w:val="both"/>
+        <w:rPr/>
+      </w:pPr>
+      <w:r>
+        <w:rPr/>
       </w:r>
     </w:p>
     <w:p>
       <w:pPr>
         <w:pStyle w:val="Normal"/>
         <w:keepNext w:val="true"/>
-        <w:pBdr/>
-        <w:spacing w:before="240" w:after="120"/>
-        <w:ind w:left="720" w:right="600" w:hanging="0"/>
+        <w:spacing w:lineRule="auto" w:line="276" w:before="240" w:after="120"/>
+        <w:ind w:left="540" w:right="600" w:hanging="0"/>
+        <w:jc w:val="both"/>
         <w:rPr>
           <w:rFonts w:ascii="Arial" w:hAnsi="Arial" w:eastAsia="Arial" w:cs="Arial"/>
           <w:color w:val="000000"/>
@@ -1961,15 +2718,15 @@
           <w:sz w:val="28"/>
           <w:szCs w:val="28"/>
         </w:rPr>
-        <w:t>Meetings:</w:t>
-      </w:r>
-    </w:p>
-    <w:p>
-      <w:pPr>
-        <w:pStyle w:val="Normal"/>
-        <w:pBdr/>
+        <w:t>Meetings</w:t>
+      </w:r>
+    </w:p>
+    <w:p>
+      <w:pPr>
+        <w:pStyle w:val="Normal"/>
         <w:spacing w:lineRule="auto" w:line="276" w:before="0" w:after="140"/>
-        <w:ind w:left="720" w:right="600" w:hanging="0"/>
+        <w:ind w:left="540" w:right="600" w:hanging="0"/>
+        <w:jc w:val="both"/>
         <w:rPr>
           <w:color w:val="000000"/>
         </w:rPr>
@@ -1984,54 +2741,62 @@
     <w:p>
       <w:pPr>
         <w:pStyle w:val="Normal"/>
-        <w:numPr>
-          <w:ilvl w:val="0"/>
-          <w:numId w:val="4"/>
-        </w:numPr>
-        <w:rPr>
-          <w:rFonts w:ascii="Arial" w:hAnsi="Arial"/>
+        <w:spacing w:lineRule="auto" w:line="276" w:before="0" w:after="140"/>
+        <w:ind w:left="540" w:right="600" w:hanging="0"/>
+        <w:jc w:val="both"/>
+        <w:rPr/>
+      </w:pPr>
+      <w:r>
+        <w:rPr/>
+      </w:r>
+    </w:p>
+    <w:p>
+      <w:pPr>
+        <w:pStyle w:val="Normal"/>
+        <w:keepNext w:val="true"/>
+        <w:spacing w:lineRule="auto" w:line="276" w:before="240" w:after="120"/>
+        <w:ind w:left="540" w:right="600" w:hanging="0"/>
+        <w:jc w:val="both"/>
+        <w:rPr>
+          <w:rFonts w:ascii="Arial" w:hAnsi="Arial" w:eastAsia="Arial" w:cs="Arial"/>
           <w:b/>
           <w:b/>
-          <w:bCs/>
           <w:sz w:val="28"/>
           <w:szCs w:val="28"/>
         </w:rPr>
       </w:pPr>
       <w:r>
         <w:rPr>
-          <w:rFonts w:ascii="Arial" w:hAnsi="Arial"/>
+          <w:rFonts w:eastAsia="Arial" w:cs="Arial" w:ascii="Arial" w:hAnsi="Arial"/>
           <w:b/>
-          <w:bCs/>
           <w:sz w:val="28"/>
           <w:szCs w:val="28"/>
         </w:rPr>
-        <w:t>Tools used to generate ideas and make decisions:</w:t>
-      </w:r>
-    </w:p>
-    <w:p>
-      <w:pPr>
-        <w:pStyle w:val="Normal"/>
-        <w:pBdr/>
+        <w:t>Tools used to generate ideas and make decisions</w:t>
+      </w:r>
+    </w:p>
+    <w:p>
+      <w:pPr>
+        <w:pStyle w:val="Normal"/>
         <w:spacing w:lineRule="auto" w:line="276" w:before="0" w:after="140"/>
-        <w:ind w:left="720" w:right="600" w:hanging="0"/>
+        <w:ind w:left="540" w:right="600" w:hanging="0"/>
+        <w:jc w:val="both"/>
+        <w:rPr/>
+      </w:pPr>
+      <w:r>
         <w:rPr>
           <w:color w:val="000000"/>
         </w:rPr>
-      </w:pPr>
+        <w:t>There is a number of tools we used to generate ideas, for example we used the 5 Whys technique to discover the source of the question “Is my computer lawful?” Nonetheless we regularly relied on brainstorming because we found that it’s straightforward approach to a discussed problem helps us better utilize the fact that we have four member on our team, which means four times as many ideas. Other tools such as starbursting or the Ishikawa diagram were also considered during our dec</w:t>
+      </w:r>
+      <w:r>
+        <w:rPr/>
+        <w:t xml:space="preserve">ision making process </w:t>
+      </w:r>
       <w:r>
         <w:rPr>
           <w:color w:val="000000"/>
         </w:rPr>
-        <w:t>There is a number of tools we used to generate ideas, for example we used the 5 Whys technique to discover the source of the question “Is my computer lawful?” Nonetheless we regularly relied on brainstorming because we found that it’s straightforward approach to a discussed problem helps us better utilize the fact that we have four member on our team, which means four times as many ideas. Other tools such as starbursting or the Ishikawa diagram were also considered during our dec</w:t>
-      </w:r>
-      <w:r>
-        <w:rPr/>
-        <w:t xml:space="preserve">ision making process </w:t>
-      </w:r>
-      <w:r>
-        <w:rPr>
-          <w:color w:val="000000"/>
-        </w:rPr>
         <w:t>as they were presented during the T</w:t>
       </w:r>
       <w:r>
@@ -2042,10 +2807,49 @@
     <w:p>
       <w:pPr>
         <w:pStyle w:val="Normal"/>
+        <w:spacing w:lineRule="auto" w:line="276" w:before="0" w:after="140"/>
+        <w:ind w:left="540" w:right="600" w:hanging="0"/>
+        <w:jc w:val="both"/>
+        <w:rPr/>
+      </w:pPr>
+      <w:r>
+        <w:rPr/>
+      </w:r>
+    </w:p>
+    <w:p>
+      <w:pPr>
+        <w:pStyle w:val="Normal"/>
         <w:keepNext w:val="true"/>
-        <w:pBdr/>
-        <w:spacing w:before="240" w:after="120"/>
-        <w:ind w:left="720" w:right="600" w:hanging="0"/>
+        <w:spacing w:lineRule="auto" w:line="276" w:before="240" w:after="120"/>
+        <w:ind w:left="540" w:right="600" w:hanging="0"/>
+        <w:jc w:val="both"/>
+        <w:rPr>
+          <w:rFonts w:ascii="Arial" w:hAnsi="Arial" w:eastAsia="Arial" w:cs="Arial"/>
+          <w:b/>
+          <w:b/>
+          <w:sz w:val="28"/>
+          <w:szCs w:val="28"/>
+        </w:rPr>
+      </w:pPr>
+      <w:r>
+        <w:rPr>
+          <w:rFonts w:eastAsia="Arial" w:cs="Arial" w:ascii="Arial" w:hAnsi="Arial"/>
+          <w:b/>
+          <w:sz w:val="28"/>
+          <w:szCs w:val="28"/>
+        </w:rPr>
+      </w:r>
+      <w:r>
+        <w:br w:type="page"/>
+      </w:r>
+    </w:p>
+    <w:p>
+      <w:pPr>
+        <w:pStyle w:val="Normal"/>
+        <w:keepNext w:val="true"/>
+        <w:spacing w:lineRule="auto" w:line="276" w:before="240" w:after="120"/>
+        <w:ind w:left="540" w:right="600" w:hanging="0"/>
+        <w:jc w:val="both"/>
         <w:rPr>
           <w:rFonts w:ascii="Arial" w:hAnsi="Arial" w:eastAsia="Arial" w:cs="Arial"/>
           <w:b/>
@@ -2063,15 +2867,15 @@
           <w:sz w:val="28"/>
           <w:szCs w:val="28"/>
         </w:rPr>
-        <w:t>Leadership in our team:</w:t>
-      </w:r>
-    </w:p>
-    <w:p>
-      <w:pPr>
-        <w:pStyle w:val="Normal"/>
-        <w:pBdr/>
+        <w:t>Leadership in our team</w:t>
+      </w:r>
+    </w:p>
+    <w:p>
+      <w:pPr>
+        <w:pStyle w:val="Normal"/>
         <w:spacing w:lineRule="auto" w:line="276" w:before="0" w:after="140"/>
-        <w:ind w:left="720" w:right="600" w:hanging="0"/>
+        <w:ind w:left="540" w:right="600" w:hanging="0"/>
+        <w:jc w:val="both"/>
         <w:rPr>
           <w:color w:val="000000"/>
         </w:rPr>
@@ -2086,10 +2890,22 @@
     <w:p>
       <w:pPr>
         <w:pStyle w:val="Normal"/>
+        <w:spacing w:lineRule="auto" w:line="276" w:before="0" w:after="140"/>
+        <w:ind w:left="540" w:right="600" w:hanging="0"/>
+        <w:jc w:val="both"/>
+        <w:rPr/>
+      </w:pPr>
+      <w:r>
+        <w:rPr/>
+      </w:r>
+    </w:p>
+    <w:p>
+      <w:pPr>
+        <w:pStyle w:val="Normal"/>
         <w:keepNext w:val="true"/>
-        <w:pBdr/>
-        <w:spacing w:before="240" w:after="120"/>
-        <w:ind w:left="720" w:right="600" w:hanging="0"/>
+        <w:spacing w:lineRule="auto" w:line="276" w:before="240" w:after="120"/>
+        <w:ind w:left="540" w:right="600" w:hanging="0"/>
+        <w:jc w:val="both"/>
         <w:rPr>
           <w:rFonts w:ascii="Arial" w:hAnsi="Arial" w:eastAsia="Arial" w:cs="Arial"/>
           <w:b/>
@@ -2107,15 +2923,15 @@
           <w:sz w:val="28"/>
           <w:szCs w:val="28"/>
         </w:rPr>
-        <w:t>Conflict in our team:</w:t>
-      </w:r>
-    </w:p>
-    <w:p>
-      <w:pPr>
-        <w:pStyle w:val="Normal"/>
-        <w:pBdr/>
+        <w:t>Conflict in our team</w:t>
+      </w:r>
+    </w:p>
+    <w:p>
+      <w:pPr>
+        <w:pStyle w:val="Normal"/>
         <w:spacing w:lineRule="auto" w:line="276" w:before="0" w:after="140"/>
-        <w:ind w:left="720" w:right="600" w:hanging="0"/>
+        <w:ind w:left="540" w:right="600" w:hanging="0"/>
+        <w:jc w:val="both"/>
         <w:rPr>
           <w:color w:val="000000"/>
         </w:rPr>
@@ -2130,10 +2946,22 @@
     <w:p>
       <w:pPr>
         <w:pStyle w:val="Normal"/>
+        <w:spacing w:lineRule="auto" w:line="276" w:before="0" w:after="140"/>
+        <w:ind w:left="540" w:right="600" w:hanging="0"/>
+        <w:jc w:val="both"/>
+        <w:rPr/>
+      </w:pPr>
+      <w:r>
+        <w:rPr/>
+      </w:r>
+    </w:p>
+    <w:p>
+      <w:pPr>
+        <w:pStyle w:val="Normal"/>
         <w:keepNext w:val="true"/>
-        <w:pBdr/>
-        <w:spacing w:before="240" w:after="120"/>
-        <w:ind w:left="720" w:right="600" w:hanging="0"/>
+        <w:spacing w:lineRule="auto" w:line="276" w:before="240" w:after="120"/>
+        <w:ind w:left="540" w:right="600" w:hanging="0"/>
+        <w:jc w:val="both"/>
         <w:rPr>
           <w:rFonts w:ascii="Arial" w:hAnsi="Arial" w:eastAsia="Arial" w:cs="Arial"/>
           <w:b/>
@@ -2151,15 +2979,15 @@
           <w:sz w:val="28"/>
           <w:szCs w:val="28"/>
         </w:rPr>
-        <w:t>Time management in our team:</w:t>
-      </w:r>
-    </w:p>
-    <w:p>
-      <w:pPr>
-        <w:pStyle w:val="Normal"/>
-        <w:pBdr/>
+        <w:t>Time management in our team</w:t>
+      </w:r>
+    </w:p>
+    <w:p>
+      <w:pPr>
+        <w:pStyle w:val="Normal"/>
         <w:spacing w:lineRule="auto" w:line="276" w:before="0" w:after="140"/>
-        <w:ind w:left="720" w:right="600" w:hanging="0"/>
+        <w:ind w:left="540" w:right="600" w:hanging="0"/>
+        <w:jc w:val="both"/>
         <w:rPr>
           <w:color w:val="000000"/>
         </w:rPr>
@@ -2168,7 +2996,7 @@
         <w:rPr>
           <w:color w:val="000000"/>
         </w:rPr>
-        <w:t>Sometimes an issue in our team is time management. Due to the fact that we live in different parts of the town and that we all have extracurricular activities it is difficult to schedule meetings so that all of us can attend them. We found that the easiest way to communicate for us is to hold Discord meetings, which are meeting that we have over VoIP services. This eliminates the need for us to travel long distances effectively wasting time as well as allowing us to work in the comfort of our homes. D</w:t>
+        <w:t>Sometimes an issue in our team is time management. Due to the fact that we live in different parts of the town and that we all have extracurricular activities it is difficult to schedule meetings so that all of us can attend them. We found that the easiest way to communicate for us is to hold Discord meetings, which are meeting that we have over VoIP (Voice over IP) services. This eliminates the need for us to travel long distances effectively wasting time as well as allowing us to work in the comfort of our homes. D</w:t>
       </w:r>
       <w:r>
         <w:rPr/>
@@ -2184,15 +3012,57 @@
     <w:p>
       <w:pPr>
         <w:pStyle w:val="Heading1"/>
+        <w:spacing w:lineRule="auto" w:line="276"/>
+        <w:ind w:left="540" w:hanging="0"/>
+        <w:jc w:val="both"/>
+        <w:rPr/>
+      </w:pPr>
+      <w:r>
+        <w:rPr/>
+      </w:r>
+      <w:r>
+        <w:br w:type="page"/>
+      </w:r>
+    </w:p>
+    <w:p>
+      <w:pPr>
+        <w:pStyle w:val="Heading1"/>
+        <w:spacing w:lineRule="auto" w:line="276"/>
+        <w:ind w:left="540" w:hanging="0"/>
+        <w:jc w:val="both"/>
+        <w:rPr/>
+      </w:pPr>
+      <w:r>
+        <w:rPr/>
+        <w:t>Action Plan</w:t>
+      </w:r>
+    </w:p>
+    <w:p>
+      <w:pPr>
+        <w:pStyle w:val="Normal"/>
+        <w:spacing w:lineRule="auto" w:line="276"/>
+        <w:ind w:left="540" w:right="600" w:hanging="0"/>
+        <w:jc w:val="both"/>
+        <w:rPr/>
+      </w:pPr>
+      <w:r>
+        <w:rPr/>
+        <w:t>During one of the Team Building and Communication Skills classes we have created a graphical representation of our work history and plans for the future.</w:t>
+      </w:r>
+    </w:p>
+    <w:p>
+      <w:pPr>
+        <w:pStyle w:val="Normal"/>
         <w:numPr>
           <w:ilvl w:val="0"/>
-          <w:numId w:val="4"/>
+          <w:numId w:val="1"/>
         </w:numPr>
-        <w:rPr/>
-      </w:pPr>
-      <w:r>
-        <w:rPr/>
-        <w:t>Action Plan:</w:t>
+        <w:ind w:left="540" w:right="600" w:hanging="0"/>
+        <w:jc w:val="both"/>
+        <w:rPr/>
+      </w:pPr>
+      <w:r>
+        <w:rPr/>
       </w:r>
     </w:p>
     <w:p>
@@ -2200,33 +3070,28 @@
         <w:pStyle w:val="Normal"/>
         <w:numPr>
           <w:ilvl w:val="0"/>
-          <w:numId w:val="4"/>
+          <w:numId w:val="1"/>
         </w:numPr>
-        <w:ind w:left="720" w:right="600" w:hanging="0"/>
-        <w:rPr/>
-      </w:pPr>
-      <w:r>
-        <w:rPr/>
-        <w:t>During one of the Team Building and Communication Skills classes we have created a graphical representation of our work history and plans for the future.</w:t>
-      </w:r>
-    </w:p>
-    <w:p>
-      <w:pPr>
-        <w:pStyle w:val="Normal"/>
-        <w:numPr>
-          <w:ilvl w:val="0"/>
-          <w:numId w:val="4"/>
-        </w:numPr>
-        <w:ind w:left="720" w:right="600" w:hanging="0"/>
+        <w:spacing w:lineRule="auto" w:line="276"/>
+        <w:ind w:left="540" w:right="601" w:hanging="0"/>
+        <w:jc w:val="both"/>
         <w:rPr/>
       </w:pPr>
       <w:r>
         <w:rPr/>
         <w:drawing>
-          <wp:inline distT="0" distB="0" distL="0" distR="0">
-            <wp:extent cx="6332220" cy="4749800"/>
+          <wp:anchor behindDoc="0" distT="0" distB="0" distL="0" distR="0" simplePos="0" locked="0" layoutInCell="1" allowOverlap="1" relativeHeight="3">
+            <wp:simplePos x="0" y="0"/>
+            <wp:positionH relativeFrom="margin">
+              <wp:posOffset>108585</wp:posOffset>
+            </wp:positionH>
+            <wp:positionV relativeFrom="paragraph">
+              <wp:posOffset>19050</wp:posOffset>
+            </wp:positionV>
+            <wp:extent cx="5903595" cy="4430395"/>
             <wp:effectExtent l="0" t="0" r="0" b="0"/>
-            <wp:docPr id="12" name="image13.jpg" descr=""/>
+            <wp:wrapSquare wrapText="bothSides"/>
+            <wp:docPr id="13" name="image15.jpg" descr=""/>
             <wp:cNvGraphicFramePr>
               <a:graphicFrameLocks xmlns:a="http://schemas.openxmlformats.org/drawingml/2006/main" noChangeAspect="1"/>
             </wp:cNvGraphicFramePr>
@@ -2234,7 +3099,7 @@
               <a:graphicData uri="http://schemas.openxmlformats.org/drawingml/2006/picture">
                 <pic:pic xmlns:pic="http://schemas.openxmlformats.org/drawingml/2006/picture">
                   <pic:nvPicPr>
-                    <pic:cNvPr id="12" name="image13.jpg" descr=""/>
+                    <pic:cNvPr id="13" name="image15.jpg" descr=""/>
                     <pic:cNvPicPr>
                       <a:picLocks noChangeAspect="1" noChangeArrowheads="1"/>
                     </pic:cNvPicPr>
@@ -2248,7 +3113,7 @@
                   <pic:spPr bwMode="auto">
                     <a:xfrm>
                       <a:off x="0" y="0"/>
-                      <a:ext cx="6332220" cy="4749800"/>
+                      <a:ext cx="5903595" cy="4430395"/>
                     </a:xfrm>
                     <a:prstGeom prst="rect">
                       <a:avLst/>
@@ -2257,74 +3122,99 @@
                 </pic:pic>
               </a:graphicData>
             </a:graphic>
-          </wp:inline>
+          </wp:anchor>
         </w:drawing>
       </w:r>
-    </w:p>
-    <w:p>
-      <w:pPr>
-        <w:pStyle w:val="Normal"/>
-        <w:numPr>
-          <w:ilvl w:val="0"/>
-          <w:numId w:val="4"/>
-        </w:numPr>
-        <w:ind w:left="720" w:right="601" w:hanging="0"/>
-        <w:rPr/>
-      </w:pPr>
-      <w:r>
-        <w:rPr/>
-        <w:t>A</w:t>
-      </w:r>
-      <w:r>
-        <w:rPr/>
-        <w:t>lthough the work was divided and each person had their own tasks to complete we still often discussed and assessed the progress. Whenever one of us needed help with a task we would all be there to assist.</w:t>
+      <w:r>
+        <w:rPr/>
+        <w:t>Although the work was divided and each person had their own tasks to complete we still often discussed and assessed the progress. Whenever one of us needed help with a task we would all be there to assist.</w:t>
       </w:r>
     </w:p>
     <w:p>
       <w:pPr>
         <w:pStyle w:val="Heading1"/>
-        <w:ind w:left="720" w:right="600" w:hanging="0"/>
-        <w:rPr/>
-      </w:pPr>
-      <w:r>
-        <w:rPr/>
-        <w:t>Abstract:</w:t>
-      </w:r>
-    </w:p>
-    <w:p>
-      <w:pPr>
-        <w:pStyle w:val="Normal"/>
-        <w:ind w:left="720" w:right="600" w:hanging="0"/>
+        <w:ind w:left="540" w:right="600" w:hanging="0"/>
+        <w:jc w:val="both"/>
+        <w:rPr/>
+      </w:pPr>
+      <w:r>
+        <w:rPr/>
+        <w:t>Abstract</w:t>
+      </w:r>
+    </w:p>
+    <w:p>
+      <w:pPr>
+        <w:pStyle w:val="Normal"/>
+        <w:ind w:left="540" w:right="1440" w:hanging="0"/>
         <w:jc w:val="center"/>
         <w:rPr>
           <w:i/>
           <w:i/>
         </w:rPr>
       </w:pPr>
-      <w:bookmarkStart w:id="1" w:name="gjdgxs"/>
+      <w:bookmarkStart w:id="1" w:name="30j0zll"/>
       <w:bookmarkEnd w:id="1"/>
       <w:r>
         <w:rPr>
           <w:i/>
         </w:rPr>
-        <w:t xml:space="preserve">This project tackles the problem of keeping track of lawful use of software. Due to how ubiquitous the internet is, downloading and installing new software is very easy, yet keeping track of its licensing can be hard. It is difficult to tell when a license permits the usage of  a program in a certain situation. Additionally, licenses can be confusing and easy to misunderstand. During the project, over 370 people are interviewed and surveyed and it is found that users who claim that they care about lawful use of software do not read licenses and do not know in entirety what they have installed on their computers. The proposed solution is a desktop application meant to help users search for programs which are installed but not known by them, organize them along with finding their corresponding licenses, and also analyze the licenses to summarize them for faster and easier understanding of their content. </w:t>
+        <w:t>This project tackles the problem of keeping track of lawful use of software. Due to how ubiquitous the internet is, downloading and installing new software is very easy, yet keeping track of its licensing can be hard. It is difficult to tell when a license permits the usage of  a program in a certain situation. Additionally, licenses can be confusing and easy to misunderstand. During the project, over 370 people are interviewed and surveyed and it is found that users who claim that they care about lawful use of software do not read licenses and do not know in entirety what they have installed on their computers. The proposed solution is a desktop application meant to help users search for programs which are installed but not known by them, organize them along with finding their corresponding licenses, and also analyze the licenses to summarize them for faster and easier understanding of their content.</w:t>
+      </w:r>
+    </w:p>
+    <w:p>
+      <w:pPr>
+        <w:pStyle w:val="Normal"/>
+        <w:rPr/>
+      </w:pPr>
+      <w:r>
+        <w:rPr>
+          <w:i/>
+        </w:rPr>
+        <w:t xml:space="preserve"> </w:t>
+      </w:r>
+    </w:p>
+    <w:p>
+      <w:pPr>
+        <w:pStyle w:val="Normal"/>
+        <w:rPr>
+          <w:rFonts w:ascii="Arial" w:hAnsi="Arial" w:eastAsia="Arial" w:cs="Arial"/>
+          <w:b/>
+          <w:b/>
+          <w:sz w:val="36"/>
+          <w:szCs w:val="36"/>
+        </w:rPr>
+      </w:pPr>
+      <w:r>
+        <w:rPr>
+          <w:rFonts w:eastAsia="Arial" w:cs="Arial" w:ascii="Arial" w:hAnsi="Arial"/>
+          <w:b/>
+          <w:sz w:val="36"/>
+          <w:szCs w:val="36"/>
+        </w:rPr>
+      </w:r>
+      <w:r>
+        <w:br w:type="page"/>
       </w:r>
     </w:p>
     <w:p>
       <w:pPr>
         <w:pStyle w:val="Heading1"/>
-        <w:ind w:left="720" w:right="600" w:hanging="0"/>
-        <w:rPr/>
-      </w:pPr>
-      <w:r>
-        <w:rPr/>
-        <w:t>Conclusions:</w:t>
-      </w:r>
-    </w:p>
-    <w:p>
-      <w:pPr>
-        <w:pStyle w:val="Normal"/>
-        <w:ind w:left="720" w:right="600" w:hanging="0"/>
+        <w:spacing w:lineRule="auto" w:line="276"/>
+        <w:ind w:left="540" w:right="600" w:hanging="0"/>
+        <w:jc w:val="both"/>
+        <w:rPr/>
+      </w:pPr>
+      <w:r>
+        <w:rPr/>
+        <w:t>Conclusions</w:t>
+      </w:r>
+    </w:p>
+    <w:p>
+      <w:pPr>
+        <w:pStyle w:val="Normal"/>
+        <w:spacing w:lineRule="auto" w:line="276"/>
+        <w:ind w:left="540" w:right="600" w:hanging="0"/>
+        <w:jc w:val="both"/>
         <w:rPr/>
       </w:pPr>
       <w:r>
@@ -2335,7 +3225,21 @@
     <w:p>
       <w:pPr>
         <w:pStyle w:val="Normal"/>
-        <w:ind w:left="720" w:right="600" w:hanging="0"/>
+        <w:spacing w:lineRule="auto" w:line="276"/>
+        <w:ind w:left="540" w:right="600" w:hanging="0"/>
+        <w:jc w:val="both"/>
+        <w:rPr/>
+      </w:pPr>
+      <w:r>
+        <w:rPr/>
+      </w:r>
+    </w:p>
+    <w:p>
+      <w:pPr>
+        <w:pStyle w:val="Normal"/>
+        <w:spacing w:lineRule="auto" w:line="276"/>
+        <w:ind w:left="540" w:right="600" w:hanging="0"/>
+        <w:jc w:val="both"/>
         <w:rPr/>
       </w:pPr>
       <w:r>
@@ -2346,7 +3250,21 @@
     <w:p>
       <w:pPr>
         <w:pStyle w:val="Normal"/>
-        <w:ind w:left="720" w:right="600" w:hanging="0"/>
+        <w:spacing w:lineRule="auto" w:line="276"/>
+        <w:ind w:left="540" w:right="600" w:hanging="0"/>
+        <w:jc w:val="both"/>
+        <w:rPr/>
+      </w:pPr>
+      <w:r>
+        <w:rPr/>
+      </w:r>
+    </w:p>
+    <w:p>
+      <w:pPr>
+        <w:pStyle w:val="Normal"/>
+        <w:spacing w:lineRule="auto" w:line="276"/>
+        <w:ind w:left="540" w:right="600" w:hanging="0"/>
+        <w:jc w:val="both"/>
         <w:rPr/>
       </w:pPr>
       <w:r>
@@ -2357,7 +3275,21 @@
     <w:p>
       <w:pPr>
         <w:pStyle w:val="Normal"/>
-        <w:ind w:left="720" w:right="600" w:hanging="0"/>
+        <w:spacing w:lineRule="auto" w:line="276"/>
+        <w:ind w:left="540" w:right="600" w:hanging="0"/>
+        <w:jc w:val="both"/>
+        <w:rPr/>
+      </w:pPr>
+      <w:r>
+        <w:rPr/>
+      </w:r>
+    </w:p>
+    <w:p>
+      <w:pPr>
+        <w:pStyle w:val="Normal"/>
+        <w:spacing w:lineRule="auto" w:line="276"/>
+        <w:ind w:left="540" w:right="600" w:hanging="0"/>
+        <w:jc w:val="both"/>
         <w:rPr/>
       </w:pPr>
       <w:r>
@@ -2368,7 +3300,21 @@
     <w:p>
       <w:pPr>
         <w:pStyle w:val="Normal"/>
-        <w:ind w:left="720" w:right="600" w:hanging="0"/>
+        <w:spacing w:lineRule="auto" w:line="276"/>
+        <w:ind w:left="540" w:right="600" w:hanging="0"/>
+        <w:jc w:val="both"/>
+        <w:rPr/>
+      </w:pPr>
+      <w:r>
+        <w:rPr/>
+      </w:r>
+    </w:p>
+    <w:p>
+      <w:pPr>
+        <w:pStyle w:val="Normal"/>
+        <w:spacing w:lineRule="auto" w:line="276"/>
+        <w:ind w:left="540" w:right="600" w:hanging="0"/>
+        <w:jc w:val="both"/>
         <w:rPr/>
       </w:pPr>
       <w:r>
@@ -2377,16 +3323,68 @@
       </w:r>
     </w:p>
     <w:sectPr>
+      <w:footerReference w:type="default" r:id="rId14"/>
       <w:type w:val="nextPage"/>
       <w:pgSz w:w="11906" w:h="16838"/>
       <w:pgMar w:left="1134" w:right="1134" w:header="0" w:top="1134" w:footer="0" w:bottom="1134" w:gutter="0"/>
       <w:pgNumType w:start="1" w:fmt="decimal"/>
       <w:formProt w:val="false"/>
       <w:textDirection w:val="lrTb"/>
-      <w:docGrid w:type="default" w:linePitch="326" w:charSpace="0"/>
+      <w:docGrid w:type="default" w:linePitch="100" w:charSpace="0"/>
     </w:sectPr>
   </w:body>
 </w:document>
+</file>
+
+<file path=word/footer1.xml><?xml version="1.0" encoding="utf-8"?>
+<w:ftr xmlns:o="urn:schemas-microsoft-com:office:office" xmlns:r="http://schemas.openxmlformats.org/officeDocument/2006/relationships" xmlns:v="urn:schemas-microsoft-com:vml" xmlns:w="http://schemas.openxmlformats.org/wordprocessingml/2006/main" xmlns:w10="urn:schemas-microsoft-com:office:word" xmlns:wp="http://schemas.openxmlformats.org/drawingml/2006/wordprocessingDrawing" xmlns:wps="http://schemas.microsoft.com/office/word/2010/wordprocessingShape" xmlns:wpg="http://schemas.microsoft.com/office/word/2010/wordprocessingGroup" xmlns:mc="http://schemas.openxmlformats.org/markup-compatibility/2006" xmlns:wp14="http://schemas.microsoft.com/office/word/2010/wordprocessingDrawing" xmlns:w14="http://schemas.microsoft.com/office/word/2010/wordml" mc:Ignorable="w14 wp14">
+  <w:sdt>
+    <w:sdtPr>
+      <w:docPartObj>
+        <w:docPartGallery w:val="Page Numbers (Bottom of Page)"/>
+        <w:docPartUnique w:val="true"/>
+      </w:docPartObj>
+      <w:id w:val="1211301869"/>
+    </w:sdtPr>
+    <w:sdtContent>
+      <w:p>
+        <w:pPr>
+          <w:pStyle w:val="Footer"/>
+          <w:rPr/>
+        </w:pPr>
+        <w:r>
+          <w:rPr/>
+          <w:fldChar w:fldCharType="begin"/>
+        </w:r>
+        <w:r>
+          <w:rPr/>
+          <w:instrText> PAGE </w:instrText>
+        </w:r>
+        <w:r>
+          <w:rPr/>
+          <w:fldChar w:fldCharType="separate"/>
+        </w:r>
+        <w:r>
+          <w:rPr/>
+          <w:t>15</w:t>
+        </w:r>
+        <w:r>
+          <w:rPr/>
+          <w:fldChar w:fldCharType="end"/>
+        </w:r>
+      </w:p>
+    </w:sdtContent>
+  </w:sdt>
+  <w:p>
+    <w:pPr>
+      <w:pStyle w:val="Footer"/>
+      <w:rPr/>
+    </w:pPr>
+    <w:r>
+      <w:rPr/>
+    </w:r>
+  </w:p>
+</w:ftr>
 </file>
 
 <file path=word/numbering.xml><?xml version="1.0" encoding="utf-8"?>
@@ -2399,7 +3397,7 @@
       <w:lvlText w:val=""/>
       <w:lvlJc w:val="left"/>
       <w:pPr>
-        <w:ind w:left="0" w:hanging="0"/>
+        <w:ind w:left="720" w:hanging="0"/>
       </w:pPr>
     </w:lvl>
     <w:lvl w:ilvl="1">
@@ -2409,7 +3407,7 @@
       <w:lvlText w:val=""/>
       <w:lvlJc w:val="left"/>
       <w:pPr>
-        <w:ind w:left="0" w:hanging="0"/>
+        <w:ind w:left="720" w:hanging="0"/>
       </w:pPr>
     </w:lvl>
     <w:lvl w:ilvl="2">
@@ -2419,7 +3417,7 @@
       <w:lvlText w:val=""/>
       <w:lvlJc w:val="left"/>
       <w:pPr>
-        <w:ind w:left="0" w:hanging="0"/>
+        <w:ind w:left="720" w:hanging="0"/>
       </w:pPr>
     </w:lvl>
     <w:lvl w:ilvl="3">
@@ -2429,7 +3427,7 @@
       <w:lvlText w:val=""/>
       <w:lvlJc w:val="left"/>
       <w:pPr>
-        <w:ind w:left="0" w:hanging="0"/>
+        <w:ind w:left="720" w:hanging="0"/>
       </w:pPr>
     </w:lvl>
     <w:lvl w:ilvl="4">
@@ -2439,7 +3437,7 @@
       <w:lvlText w:val=""/>
       <w:lvlJc w:val="left"/>
       <w:pPr>
-        <w:ind w:left="0" w:hanging="0"/>
+        <w:ind w:left="720" w:hanging="0"/>
       </w:pPr>
     </w:lvl>
     <w:lvl w:ilvl="5">
@@ -2449,7 +3447,7 @@
       <w:lvlText w:val=""/>
       <w:lvlJc w:val="left"/>
       <w:pPr>
-        <w:ind w:left="0" w:hanging="0"/>
+        <w:ind w:left="720" w:hanging="0"/>
       </w:pPr>
     </w:lvl>
     <w:lvl w:ilvl="6">
@@ -2459,7 +3457,7 @@
       <w:lvlText w:val=""/>
       <w:lvlJc w:val="left"/>
       <w:pPr>
-        <w:ind w:left="0" w:hanging="0"/>
+        <w:ind w:left="720" w:hanging="0"/>
       </w:pPr>
     </w:lvl>
     <w:lvl w:ilvl="7">
@@ -2469,7 +3467,7 @@
       <w:lvlText w:val=""/>
       <w:lvlJc w:val="left"/>
       <w:pPr>
-        <w:ind w:left="0" w:hanging="0"/>
+        <w:ind w:left="720" w:hanging="0"/>
       </w:pPr>
     </w:lvl>
     <w:lvl w:ilvl="8">
@@ -2479,412 +3477,430 @@
       <w:lvlText w:val=""/>
       <w:lvlJc w:val="left"/>
       <w:pPr>
-        <w:ind w:left="0" w:hanging="0"/>
+        <w:ind w:left="720" w:hanging="0"/>
       </w:pPr>
     </w:lvl>
   </w:abstractNum>
   <w:abstractNum w:abstractNumId="2">
     <w:lvl w:ilvl="0">
       <w:start w:val="1"/>
-      <w:numFmt w:val="bullet"/>
-      <w:lvlText w:val=""/>
-      <w:lvlJc w:val="left"/>
-      <w:pPr>
-        <w:ind w:left="720" w:hanging="360"/>
-      </w:pPr>
-      <w:rPr>
-        <w:rFonts w:ascii="Wingdings" w:hAnsi="Wingdings" w:cs="Wingdings" w:hint="default"/>
-      </w:rPr>
+      <w:numFmt w:val="none"/>
+      <w:suff w:val="nothing"/>
+      <w:lvlText w:val=""/>
+      <w:lvlJc w:val="left"/>
+      <w:pPr>
+        <w:ind w:left="0" w:hanging="0"/>
+      </w:pPr>
     </w:lvl>
     <w:lvl w:ilvl="1">
       <w:start w:val="1"/>
-      <w:numFmt w:val="bullet"/>
-      <w:lvlText w:val="◦"/>
-      <w:lvlJc w:val="left"/>
-      <w:pPr>
-        <w:ind w:left="1080" w:hanging="360"/>
-      </w:pPr>
-      <w:rPr>
-        <w:rFonts w:ascii="OpenSymbol" w:hAnsi="OpenSymbol" w:cs="OpenSymbol" w:hint="default"/>
-      </w:rPr>
+      <w:numFmt w:val="none"/>
+      <w:suff w:val="nothing"/>
+      <w:lvlText w:val=""/>
+      <w:lvlJc w:val="left"/>
+      <w:pPr>
+        <w:ind w:left="0" w:hanging="0"/>
+      </w:pPr>
     </w:lvl>
     <w:lvl w:ilvl="2">
       <w:start w:val="1"/>
-      <w:numFmt w:val="bullet"/>
-      <w:lvlText w:val="▪"/>
-      <w:lvlJc w:val="left"/>
-      <w:pPr>
-        <w:ind w:left="1440" w:hanging="360"/>
-      </w:pPr>
-      <w:rPr>
-        <w:rFonts w:ascii="OpenSymbol" w:hAnsi="OpenSymbol" w:cs="OpenSymbol" w:hint="default"/>
-      </w:rPr>
+      <w:numFmt w:val="none"/>
+      <w:suff w:val="nothing"/>
+      <w:lvlText w:val=""/>
+      <w:lvlJc w:val="left"/>
+      <w:pPr>
+        <w:ind w:left="0" w:hanging="0"/>
+      </w:pPr>
     </w:lvl>
     <w:lvl w:ilvl="3">
       <w:start w:val="1"/>
-      <w:numFmt w:val="bullet"/>
-      <w:lvlText w:val="l"/>
-      <w:lvlJc w:val="left"/>
-      <w:pPr>
-        <w:ind w:left="1800" w:hanging="360"/>
-      </w:pPr>
-      <w:rPr>
-        <w:rFonts w:ascii="Wingdings" w:hAnsi="Wingdings" w:cs="Wingdings" w:hint="default"/>
-      </w:rPr>
+      <w:numFmt w:val="none"/>
+      <w:suff w:val="nothing"/>
+      <w:lvlText w:val=""/>
+      <w:lvlJc w:val="left"/>
+      <w:pPr>
+        <w:ind w:left="0" w:hanging="0"/>
+      </w:pPr>
     </w:lvl>
     <w:lvl w:ilvl="4">
       <w:start w:val="1"/>
-      <w:numFmt w:val="bullet"/>
-      <w:lvlText w:val="◦"/>
-      <w:lvlJc w:val="left"/>
-      <w:pPr>
-        <w:ind w:left="2160" w:hanging="360"/>
-      </w:pPr>
-      <w:rPr>
-        <w:rFonts w:ascii="OpenSymbol" w:hAnsi="OpenSymbol" w:cs="OpenSymbol" w:hint="default"/>
-      </w:rPr>
+      <w:numFmt w:val="none"/>
+      <w:suff w:val="nothing"/>
+      <w:lvlText w:val=""/>
+      <w:lvlJc w:val="left"/>
+      <w:pPr>
+        <w:ind w:left="0" w:hanging="0"/>
+      </w:pPr>
     </w:lvl>
     <w:lvl w:ilvl="5">
       <w:start w:val="1"/>
-      <w:numFmt w:val="bullet"/>
-      <w:lvlText w:val="▪"/>
-      <w:lvlJc w:val="left"/>
-      <w:pPr>
-        <w:ind w:left="2520" w:hanging="360"/>
-      </w:pPr>
-      <w:rPr>
-        <w:rFonts w:ascii="OpenSymbol" w:hAnsi="OpenSymbol" w:cs="OpenSymbol" w:hint="default"/>
-      </w:rPr>
+      <w:numFmt w:val="none"/>
+      <w:suff w:val="nothing"/>
+      <w:lvlText w:val=""/>
+      <w:lvlJc w:val="left"/>
+      <w:pPr>
+        <w:ind w:left="0" w:hanging="0"/>
+      </w:pPr>
     </w:lvl>
     <w:lvl w:ilvl="6">
       <w:start w:val="1"/>
-      <w:numFmt w:val="bullet"/>
-      <w:lvlText w:val="l"/>
-      <w:lvlJc w:val="left"/>
-      <w:pPr>
-        <w:ind w:left="2880" w:hanging="360"/>
-      </w:pPr>
-      <w:rPr>
-        <w:rFonts w:ascii="Wingdings" w:hAnsi="Wingdings" w:cs="Wingdings" w:hint="default"/>
-      </w:rPr>
+      <w:numFmt w:val="none"/>
+      <w:suff w:val="nothing"/>
+      <w:lvlText w:val=""/>
+      <w:lvlJc w:val="left"/>
+      <w:pPr>
+        <w:ind w:left="0" w:hanging="0"/>
+      </w:pPr>
     </w:lvl>
     <w:lvl w:ilvl="7">
       <w:start w:val="1"/>
-      <w:numFmt w:val="bullet"/>
-      <w:lvlText w:val="◦"/>
-      <w:lvlJc w:val="left"/>
-      <w:pPr>
-        <w:ind w:left="3240" w:hanging="360"/>
-      </w:pPr>
-      <w:rPr>
-        <w:rFonts w:ascii="OpenSymbol" w:hAnsi="OpenSymbol" w:cs="OpenSymbol" w:hint="default"/>
-      </w:rPr>
+      <w:numFmt w:val="none"/>
+      <w:suff w:val="nothing"/>
+      <w:lvlText w:val=""/>
+      <w:lvlJc w:val="left"/>
+      <w:pPr>
+        <w:ind w:left="0" w:hanging="0"/>
+      </w:pPr>
     </w:lvl>
     <w:lvl w:ilvl="8">
       <w:start w:val="1"/>
-      <w:numFmt w:val="bullet"/>
-      <w:lvlText w:val="▪"/>
-      <w:lvlJc w:val="left"/>
-      <w:pPr>
-        <w:ind w:left="3600" w:hanging="360"/>
-      </w:pPr>
-      <w:rPr>
-        <w:rFonts w:ascii="OpenSymbol" w:hAnsi="OpenSymbol" w:cs="OpenSymbol" w:hint="default"/>
-      </w:rPr>
+      <w:numFmt w:val="none"/>
+      <w:suff w:val="nothing"/>
+      <w:lvlText w:val=""/>
+      <w:lvlJc w:val="left"/>
+      <w:pPr>
+        <w:ind w:left="0" w:hanging="0"/>
+      </w:pPr>
     </w:lvl>
   </w:abstractNum>
   <w:abstractNum w:abstractNumId="3">
     <w:lvl w:ilvl="0">
       <w:start w:val="1"/>
-      <w:numFmt w:val="bullet"/>
-      <w:lvlText w:val=""/>
-      <w:lvlJc w:val="left"/>
-      <w:pPr>
-        <w:ind w:left="720" w:hanging="360"/>
-      </w:pPr>
-      <w:rPr>
-        <w:rFonts w:ascii="Wingdings" w:hAnsi="Wingdings" w:cs="Wingdings" w:hint="default"/>
-      </w:rPr>
+      <w:numFmt w:val="none"/>
+      <w:suff w:val="nothing"/>
+      <w:lvlText w:val=""/>
+      <w:lvlJc w:val="left"/>
+      <w:pPr>
+        <w:ind w:left="720" w:hanging="0"/>
+      </w:pPr>
     </w:lvl>
     <w:lvl w:ilvl="1">
       <w:start w:val="1"/>
-      <w:numFmt w:val="bullet"/>
-      <w:lvlText w:val="◦"/>
-      <w:lvlJc w:val="left"/>
-      <w:pPr>
-        <w:ind w:left="1080" w:hanging="360"/>
-      </w:pPr>
-      <w:rPr>
-        <w:rFonts w:ascii="OpenSymbol" w:hAnsi="OpenSymbol" w:cs="OpenSymbol" w:hint="default"/>
-      </w:rPr>
+      <w:numFmt w:val="none"/>
+      <w:suff w:val="nothing"/>
+      <w:lvlText w:val=""/>
+      <w:lvlJc w:val="left"/>
+      <w:pPr>
+        <w:ind w:left="720" w:hanging="0"/>
+      </w:pPr>
     </w:lvl>
     <w:lvl w:ilvl="2">
       <w:start w:val="1"/>
-      <w:numFmt w:val="bullet"/>
-      <w:lvlText w:val="▪"/>
-      <w:lvlJc w:val="left"/>
-      <w:pPr>
-        <w:ind w:left="1440" w:hanging="360"/>
-      </w:pPr>
-      <w:rPr>
-        <w:rFonts w:ascii="OpenSymbol" w:hAnsi="OpenSymbol" w:cs="OpenSymbol" w:hint="default"/>
-      </w:rPr>
+      <w:numFmt w:val="none"/>
+      <w:suff w:val="nothing"/>
+      <w:lvlText w:val=""/>
+      <w:lvlJc w:val="left"/>
+      <w:pPr>
+        <w:ind w:left="720" w:hanging="0"/>
+      </w:pPr>
     </w:lvl>
     <w:lvl w:ilvl="3">
       <w:start w:val="1"/>
-      <w:numFmt w:val="bullet"/>
-      <w:lvlText w:val="l"/>
-      <w:lvlJc w:val="left"/>
-      <w:pPr>
-        <w:ind w:left="1800" w:hanging="360"/>
-      </w:pPr>
-      <w:rPr>
-        <w:rFonts w:ascii="Wingdings" w:hAnsi="Wingdings" w:cs="Wingdings" w:hint="default"/>
-      </w:rPr>
+      <w:numFmt w:val="none"/>
+      <w:suff w:val="nothing"/>
+      <w:lvlText w:val=""/>
+      <w:lvlJc w:val="left"/>
+      <w:pPr>
+        <w:ind w:left="720" w:hanging="0"/>
+      </w:pPr>
     </w:lvl>
     <w:lvl w:ilvl="4">
       <w:start w:val="1"/>
-      <w:numFmt w:val="bullet"/>
-      <w:lvlText w:val="◦"/>
-      <w:lvlJc w:val="left"/>
-      <w:pPr>
-        <w:ind w:left="2160" w:hanging="360"/>
-      </w:pPr>
-      <w:rPr>
-        <w:rFonts w:ascii="OpenSymbol" w:hAnsi="OpenSymbol" w:cs="OpenSymbol" w:hint="default"/>
-      </w:rPr>
+      <w:numFmt w:val="none"/>
+      <w:suff w:val="nothing"/>
+      <w:lvlText w:val=""/>
+      <w:lvlJc w:val="left"/>
+      <w:pPr>
+        <w:ind w:left="720" w:hanging="0"/>
+      </w:pPr>
     </w:lvl>
     <w:lvl w:ilvl="5">
       <w:start w:val="1"/>
-      <w:numFmt w:val="bullet"/>
-      <w:lvlText w:val="▪"/>
-      <w:lvlJc w:val="left"/>
-      <w:pPr>
-        <w:ind w:left="2520" w:hanging="360"/>
-      </w:pPr>
-      <w:rPr>
-        <w:rFonts w:ascii="OpenSymbol" w:hAnsi="OpenSymbol" w:cs="OpenSymbol" w:hint="default"/>
-      </w:rPr>
+      <w:numFmt w:val="none"/>
+      <w:suff w:val="nothing"/>
+      <w:lvlText w:val=""/>
+      <w:lvlJc w:val="left"/>
+      <w:pPr>
+        <w:ind w:left="720" w:hanging="0"/>
+      </w:pPr>
     </w:lvl>
     <w:lvl w:ilvl="6">
       <w:start w:val="1"/>
-      <w:numFmt w:val="bullet"/>
-      <w:lvlText w:val="l"/>
-      <w:lvlJc w:val="left"/>
-      <w:pPr>
-        <w:ind w:left="2880" w:hanging="360"/>
-      </w:pPr>
-      <w:rPr>
-        <w:rFonts w:ascii="Wingdings" w:hAnsi="Wingdings" w:cs="Wingdings" w:hint="default"/>
-      </w:rPr>
+      <w:numFmt w:val="none"/>
+      <w:suff w:val="nothing"/>
+      <w:lvlText w:val=""/>
+      <w:lvlJc w:val="left"/>
+      <w:pPr>
+        <w:ind w:left="720" w:hanging="0"/>
+      </w:pPr>
     </w:lvl>
     <w:lvl w:ilvl="7">
       <w:start w:val="1"/>
-      <w:numFmt w:val="bullet"/>
-      <w:lvlText w:val="◦"/>
-      <w:lvlJc w:val="left"/>
-      <w:pPr>
-        <w:ind w:left="3240" w:hanging="360"/>
-      </w:pPr>
-      <w:rPr>
-        <w:rFonts w:ascii="OpenSymbol" w:hAnsi="OpenSymbol" w:cs="OpenSymbol" w:hint="default"/>
-      </w:rPr>
+      <w:numFmt w:val="none"/>
+      <w:suff w:val="nothing"/>
+      <w:lvlText w:val=""/>
+      <w:lvlJc w:val="left"/>
+      <w:pPr>
+        <w:ind w:left="720" w:hanging="0"/>
+      </w:pPr>
     </w:lvl>
     <w:lvl w:ilvl="8">
       <w:start w:val="1"/>
-      <w:numFmt w:val="bullet"/>
-      <w:lvlText w:val="▪"/>
-      <w:lvlJc w:val="left"/>
-      <w:pPr>
-        <w:ind w:left="3600" w:hanging="360"/>
-      </w:pPr>
-      <w:rPr>
-        <w:rFonts w:ascii="OpenSymbol" w:hAnsi="OpenSymbol" w:cs="OpenSymbol" w:hint="default"/>
-      </w:rPr>
+      <w:numFmt w:val="none"/>
+      <w:suff w:val="nothing"/>
+      <w:lvlText w:val=""/>
+      <w:lvlJc w:val="left"/>
+      <w:pPr>
+        <w:ind w:left="720" w:hanging="0"/>
+      </w:pPr>
     </w:lvl>
   </w:abstractNum>
   <w:abstractNum w:abstractNumId="4">
     <w:lvl w:ilvl="0">
       <w:start w:val="1"/>
-      <w:numFmt w:val="none"/>
-      <w:suff w:val="nothing"/>
-      <w:lvlText w:val=""/>
-      <w:lvlJc w:val="left"/>
-      <w:pPr>
-        <w:ind w:left="0" w:hanging="0"/>
-      </w:pPr>
+      <w:numFmt w:val="bullet"/>
+      <w:lvlText w:val="●"/>
+      <w:lvlJc w:val="left"/>
+      <w:pPr>
+        <w:ind w:left="720" w:hanging="360"/>
+      </w:pPr>
+      <w:rPr>
+        <w:rFonts w:ascii="Noto Sans Symbols" w:hAnsi="Noto Sans Symbols" w:cs="Noto Sans Symbols" w:hint="default"/>
+        <w:rFonts w:cs="Noto Sans Symbols"/>
+      </w:rPr>
     </w:lvl>
     <w:lvl w:ilvl="1">
       <w:start w:val="1"/>
-      <w:numFmt w:val="none"/>
-      <w:suff w:val="nothing"/>
-      <w:lvlText w:val=""/>
-      <w:lvlJc w:val="left"/>
-      <w:pPr>
-        <w:ind w:left="0" w:hanging="0"/>
-      </w:pPr>
+      <w:numFmt w:val="bullet"/>
+      <w:lvlText w:val="◦"/>
+      <w:lvlJc w:val="left"/>
+      <w:pPr>
+        <w:ind w:left="1080" w:hanging="360"/>
+      </w:pPr>
+      <w:rPr>
+        <w:rFonts w:ascii="Noto Sans Symbols" w:hAnsi="Noto Sans Symbols" w:cs="Noto Sans Symbols" w:hint="default"/>
+        <w:rFonts w:cs="Noto Sans Symbols"/>
+      </w:rPr>
     </w:lvl>
     <w:lvl w:ilvl="2">
       <w:start w:val="1"/>
-      <w:numFmt w:val="none"/>
-      <w:suff w:val="nothing"/>
-      <w:lvlText w:val=""/>
-      <w:lvlJc w:val="left"/>
-      <w:pPr>
-        <w:ind w:left="0" w:hanging="0"/>
-      </w:pPr>
+      <w:numFmt w:val="bullet"/>
+      <w:lvlText w:val="▪"/>
+      <w:lvlJc w:val="left"/>
+      <w:pPr>
+        <w:ind w:left="1440" w:hanging="360"/>
+      </w:pPr>
+      <w:rPr>
+        <w:rFonts w:ascii="Noto Sans Symbols" w:hAnsi="Noto Sans Symbols" w:cs="Noto Sans Symbols" w:hint="default"/>
+        <w:rFonts w:cs="Noto Sans Symbols"/>
+      </w:rPr>
     </w:lvl>
     <w:lvl w:ilvl="3">
       <w:start w:val="1"/>
-      <w:numFmt w:val="none"/>
-      <w:suff w:val="nothing"/>
-      <w:lvlText w:val=""/>
-      <w:lvlJc w:val="left"/>
-      <w:pPr>
-        <w:ind w:left="0" w:hanging="0"/>
-      </w:pPr>
+      <w:numFmt w:val="bullet"/>
+      <w:lvlText w:val="●"/>
+      <w:lvlJc w:val="left"/>
+      <w:pPr>
+        <w:ind w:left="1800" w:hanging="360"/>
+      </w:pPr>
+      <w:rPr>
+        <w:rFonts w:ascii="Noto Sans Symbols" w:hAnsi="Noto Sans Symbols" w:cs="Noto Sans Symbols" w:hint="default"/>
+        <w:rFonts w:cs="Noto Sans Symbols"/>
+      </w:rPr>
     </w:lvl>
     <w:lvl w:ilvl="4">
       <w:start w:val="1"/>
-      <w:numFmt w:val="none"/>
-      <w:suff w:val="nothing"/>
-      <w:lvlText w:val=""/>
-      <w:lvlJc w:val="left"/>
-      <w:pPr>
-        <w:ind w:left="0" w:hanging="0"/>
-      </w:pPr>
+      <w:numFmt w:val="bullet"/>
+      <w:lvlText w:val="◦"/>
+      <w:lvlJc w:val="left"/>
+      <w:pPr>
+        <w:ind w:left="2160" w:hanging="360"/>
+      </w:pPr>
+      <w:rPr>
+        <w:rFonts w:ascii="Noto Sans Symbols" w:hAnsi="Noto Sans Symbols" w:cs="Noto Sans Symbols" w:hint="default"/>
+        <w:rFonts w:cs="Noto Sans Symbols"/>
+      </w:rPr>
     </w:lvl>
     <w:lvl w:ilvl="5">
       <w:start w:val="1"/>
-      <w:numFmt w:val="none"/>
-      <w:suff w:val="nothing"/>
-      <w:lvlText w:val=""/>
-      <w:lvlJc w:val="left"/>
-      <w:pPr>
-        <w:ind w:left="0" w:hanging="0"/>
-      </w:pPr>
+      <w:numFmt w:val="bullet"/>
+      <w:lvlText w:val="▪"/>
+      <w:lvlJc w:val="left"/>
+      <w:pPr>
+        <w:ind w:left="2520" w:hanging="360"/>
+      </w:pPr>
+      <w:rPr>
+        <w:rFonts w:ascii="Noto Sans Symbols" w:hAnsi="Noto Sans Symbols" w:cs="Noto Sans Symbols" w:hint="default"/>
+        <w:rFonts w:cs="Noto Sans Symbols"/>
+      </w:rPr>
     </w:lvl>
     <w:lvl w:ilvl="6">
       <w:start w:val="1"/>
-      <w:numFmt w:val="none"/>
-      <w:suff w:val="nothing"/>
-      <w:lvlText w:val=""/>
-      <w:lvlJc w:val="left"/>
-      <w:pPr>
-        <w:ind w:left="0" w:hanging="0"/>
-      </w:pPr>
+      <w:numFmt w:val="bullet"/>
+      <w:lvlText w:val="●"/>
+      <w:lvlJc w:val="left"/>
+      <w:pPr>
+        <w:ind w:left="2880" w:hanging="360"/>
+      </w:pPr>
+      <w:rPr>
+        <w:rFonts w:ascii="Noto Sans Symbols" w:hAnsi="Noto Sans Symbols" w:cs="Noto Sans Symbols" w:hint="default"/>
+        <w:rFonts w:cs="Noto Sans Symbols"/>
+      </w:rPr>
     </w:lvl>
     <w:lvl w:ilvl="7">
       <w:start w:val="1"/>
-      <w:numFmt w:val="none"/>
-      <w:suff w:val="nothing"/>
-      <w:lvlText w:val=""/>
-      <w:lvlJc w:val="left"/>
-      <w:pPr>
-        <w:ind w:left="0" w:hanging="0"/>
-      </w:pPr>
+      <w:numFmt w:val="bullet"/>
+      <w:lvlText w:val="◦"/>
+      <w:lvlJc w:val="left"/>
+      <w:pPr>
+        <w:ind w:left="3240" w:hanging="360"/>
+      </w:pPr>
+      <w:rPr>
+        <w:rFonts w:ascii="Noto Sans Symbols" w:hAnsi="Noto Sans Symbols" w:cs="Noto Sans Symbols" w:hint="default"/>
+        <w:rFonts w:cs="Noto Sans Symbols"/>
+      </w:rPr>
     </w:lvl>
     <w:lvl w:ilvl="8">
       <w:start w:val="1"/>
-      <w:numFmt w:val="none"/>
-      <w:suff w:val="nothing"/>
-      <w:lvlText w:val=""/>
-      <w:lvlJc w:val="left"/>
-      <w:pPr>
-        <w:ind w:left="0" w:hanging="0"/>
-      </w:pPr>
+      <w:numFmt w:val="bullet"/>
+      <w:lvlText w:val="▪"/>
+      <w:lvlJc w:val="left"/>
+      <w:pPr>
+        <w:ind w:left="3600" w:hanging="360"/>
+      </w:pPr>
+      <w:rPr>
+        <w:rFonts w:ascii="Noto Sans Symbols" w:hAnsi="Noto Sans Symbols" w:cs="Noto Sans Symbols" w:hint="default"/>
+        <w:rFonts w:cs="Noto Sans Symbols"/>
+      </w:rPr>
     </w:lvl>
   </w:abstractNum>
   <w:abstractNum w:abstractNumId="5">
     <w:lvl w:ilvl="0">
       <w:start w:val="1"/>
-      <w:numFmt w:val="none"/>
-      <w:suff w:val="nothing"/>
-      <w:lvlText w:val=""/>
-      <w:lvlJc w:val="left"/>
-      <w:pPr>
-        <w:ind w:left="0" w:hanging="0"/>
-      </w:pPr>
+      <w:numFmt w:val="bullet"/>
+      <w:lvlText w:val="●"/>
+      <w:lvlJc w:val="left"/>
+      <w:pPr>
+        <w:ind w:left="720" w:hanging="360"/>
+      </w:pPr>
+      <w:rPr>
+        <w:rFonts w:ascii="Noto Sans Symbols" w:hAnsi="Noto Sans Symbols" w:cs="Noto Sans Symbols" w:hint="default"/>
+        <w:rFonts w:cs="Noto Sans Symbols"/>
+      </w:rPr>
     </w:lvl>
     <w:lvl w:ilvl="1">
       <w:start w:val="1"/>
-      <w:numFmt w:val="none"/>
-      <w:suff w:val="nothing"/>
-      <w:lvlText w:val=""/>
-      <w:lvlJc w:val="left"/>
-      <w:pPr>
-        <w:ind w:left="0" w:hanging="0"/>
-      </w:pPr>
+      <w:numFmt w:val="bullet"/>
+      <w:lvlText w:val="◦"/>
+      <w:lvlJc w:val="left"/>
+      <w:pPr>
+        <w:ind w:left="1080" w:hanging="360"/>
+      </w:pPr>
+      <w:rPr>
+        <w:rFonts w:ascii="Noto Sans Symbols" w:hAnsi="Noto Sans Symbols" w:cs="Noto Sans Symbols" w:hint="default"/>
+        <w:rFonts w:cs="Noto Sans Symbols"/>
+      </w:rPr>
     </w:lvl>
     <w:lvl w:ilvl="2">
       <w:start w:val="1"/>
-      <w:numFmt w:val="none"/>
-      <w:suff w:val="nothing"/>
-      <w:lvlText w:val=""/>
-      <w:lvlJc w:val="left"/>
-      <w:pPr>
-        <w:ind w:left="0" w:hanging="0"/>
-      </w:pPr>
+      <w:numFmt w:val="bullet"/>
+      <w:lvlText w:val="▪"/>
+      <w:lvlJc w:val="left"/>
+      <w:pPr>
+        <w:ind w:left="1440" w:hanging="360"/>
+      </w:pPr>
+      <w:rPr>
+        <w:rFonts w:ascii="Noto Sans Symbols" w:hAnsi="Noto Sans Symbols" w:cs="Noto Sans Symbols" w:hint="default"/>
+        <w:rFonts w:cs="Noto Sans Symbols"/>
+      </w:rPr>
     </w:lvl>
     <w:lvl w:ilvl="3">
       <w:start w:val="1"/>
-      <w:numFmt w:val="none"/>
-      <w:suff w:val="nothing"/>
-      <w:lvlText w:val=""/>
-      <w:lvlJc w:val="left"/>
-      <w:pPr>
-        <w:ind w:left="0" w:hanging="0"/>
-      </w:pPr>
+      <w:numFmt w:val="bullet"/>
+      <w:lvlText w:val="●"/>
+      <w:lvlJc w:val="left"/>
+      <w:pPr>
+        <w:ind w:left="1800" w:hanging="360"/>
+      </w:pPr>
+      <w:rPr>
+        <w:rFonts w:ascii="Noto Sans Symbols" w:hAnsi="Noto Sans Symbols" w:cs="Noto Sans Symbols" w:hint="default"/>
+        <w:rFonts w:cs="Noto Sans Symbols"/>
+      </w:rPr>
     </w:lvl>
     <w:lvl w:ilvl="4">
       <w:start w:val="1"/>
-      <w:numFmt w:val="none"/>
-      <w:suff w:val="nothing"/>
-      <w:lvlText w:val=""/>
-      <w:lvlJc w:val="left"/>
-      <w:pPr>
-        <w:ind w:left="0" w:hanging="0"/>
-      </w:pPr>
+      <w:numFmt w:val="bullet"/>
+      <w:lvlText w:val="◦"/>
+      <w:lvlJc w:val="left"/>
+      <w:pPr>
+        <w:ind w:left="2160" w:hanging="360"/>
+      </w:pPr>
+      <w:rPr>
+        <w:rFonts w:ascii="Noto Sans Symbols" w:hAnsi="Noto Sans Symbols" w:cs="Noto Sans Symbols" w:hint="default"/>
+        <w:rFonts w:cs="Noto Sans Symbols"/>
+      </w:rPr>
     </w:lvl>
     <w:lvl w:ilvl="5">
       <w:start w:val="1"/>
-      <w:numFmt w:val="none"/>
-      <w:suff w:val="nothing"/>
-      <w:lvlText w:val=""/>
-      <w:lvlJc w:val="left"/>
-      <w:pPr>
-        <w:ind w:left="0" w:hanging="0"/>
-      </w:pPr>
+      <w:numFmt w:val="bullet"/>
+      <w:lvlText w:val="▪"/>
+      <w:lvlJc w:val="left"/>
+      <w:pPr>
+        <w:ind w:left="2520" w:hanging="360"/>
+      </w:pPr>
+      <w:rPr>
+        <w:rFonts w:ascii="Noto Sans Symbols" w:hAnsi="Noto Sans Symbols" w:cs="Noto Sans Symbols" w:hint="default"/>
+        <w:rFonts w:cs="Noto Sans Symbols"/>
+      </w:rPr>
     </w:lvl>
     <w:lvl w:ilvl="6">
       <w:start w:val="1"/>
-      <w:numFmt w:val="none"/>
-      <w:suff w:val="nothing"/>
-      <w:lvlText w:val=""/>
-      <w:lvlJc w:val="left"/>
-      <w:pPr>
-        <w:ind w:left="0" w:hanging="0"/>
-      </w:pPr>
+      <w:numFmt w:val="bullet"/>
+      <w:lvlText w:val="●"/>
+      <w:lvlJc w:val="left"/>
+      <w:pPr>
+        <w:ind w:left="2880" w:hanging="360"/>
+      </w:pPr>
+      <w:rPr>
+        <w:rFonts w:ascii="Noto Sans Symbols" w:hAnsi="Noto Sans Symbols" w:cs="Noto Sans Symbols" w:hint="default"/>
+        <w:rFonts w:cs="Noto Sans Symbols"/>
+      </w:rPr>
     </w:lvl>
     <w:lvl w:ilvl="7">
       <w:start w:val="1"/>
-      <w:numFmt w:val="none"/>
-      <w:suff w:val="nothing"/>
-      <w:lvlText w:val=""/>
-      <w:lvlJc w:val="left"/>
-      <w:pPr>
-        <w:ind w:left="0" w:hanging="0"/>
-      </w:pPr>
+      <w:numFmt w:val="bullet"/>
+      <w:lvlText w:val="◦"/>
+      <w:lvlJc w:val="left"/>
+      <w:pPr>
+        <w:ind w:left="3240" w:hanging="360"/>
+      </w:pPr>
+      <w:rPr>
+        <w:rFonts w:ascii="Noto Sans Symbols" w:hAnsi="Noto Sans Symbols" w:cs="Noto Sans Symbols" w:hint="default"/>
+        <w:rFonts w:cs="Noto Sans Symbols"/>
+      </w:rPr>
     </w:lvl>
     <w:lvl w:ilvl="8">
       <w:start w:val="1"/>
-      <w:numFmt w:val="none"/>
-      <w:suff w:val="nothing"/>
-      <w:lvlText w:val=""/>
-      <w:lvlJc w:val="left"/>
-      <w:pPr>
-        <w:ind w:left="0" w:hanging="0"/>
-      </w:pPr>
+      <w:numFmt w:val="bullet"/>
+      <w:lvlText w:val="▪"/>
+      <w:lvlJc w:val="left"/>
+      <w:pPr>
+        <w:ind w:left="3600" w:hanging="360"/>
+      </w:pPr>
+      <w:rPr>
+        <w:rFonts w:ascii="Noto Sans Symbols" w:hAnsi="Noto Sans Symbols" w:cs="Noto Sans Symbols" w:hint="default"/>
+        <w:rFonts w:cs="Noto Sans Symbols"/>
+      </w:rPr>
     </w:lvl>
   </w:abstractNum>
   <w:abstractNum w:abstractNumId="6">
@@ -3279,13 +4295,27 @@
     <w:qFormat/>
     <w:rPr/>
   </w:style>
+  <w:style w:type="character" w:styleId="BalloonTextChar" w:customStyle="1">
+    <w:name w:val="Balloon Text Char"/>
+    <w:basedOn w:val="DefaultParagraphFont"/>
+    <w:link w:val="BalloonText"/>
+    <w:uiPriority w:val="99"/>
+    <w:semiHidden/>
+    <w:qFormat/>
+    <w:rsid w:val="00b660a1"/>
+    <w:rPr>
+      <w:rFonts w:ascii="Tahoma" w:hAnsi="Tahoma" w:cs="Tahoma"/>
+      <w:sz w:val="16"/>
+      <w:szCs w:val="16"/>
+    </w:rPr>
+  </w:style>
   <w:style w:type="character" w:styleId="HeaderChar" w:customStyle="1">
     <w:name w:val="Header Char"/>
     <w:basedOn w:val="DefaultParagraphFont"/>
     <w:link w:val="Header"/>
     <w:uiPriority w:val="99"/>
     <w:qFormat/>
-    <w:rsid w:val="00eb0355"/>
+    <w:rsid w:val="00f04934"/>
     <w:rPr/>
   </w:style>
   <w:style w:type="character" w:styleId="FooterChar" w:customStyle="1">
@@ -3294,21 +4324,133 @@
     <w:link w:val="Footer"/>
     <w:uiPriority w:val="99"/>
     <w:qFormat/>
-    <w:rsid w:val="00eb0355"/>
+    <w:rsid w:val="00f04934"/>
     <w:rPr/>
   </w:style>
-  <w:style w:type="character" w:styleId="BalloonTextChar" w:customStyle="1">
-    <w:name w:val="Balloon Text Char"/>
-    <w:basedOn w:val="DefaultParagraphFont"/>
-    <w:link w:val="BalloonText"/>
-    <w:uiPriority w:val="99"/>
-    <w:semiHidden/>
+  <w:style w:type="character" w:styleId="ListLabel1">
+    <w:name w:val="ListLabel 1"/>
     <w:qFormat/>
-    <w:rsid w:val="00eb0355"/>
     <w:rPr>
-      <w:rFonts w:ascii="Tahoma" w:hAnsi="Tahoma" w:cs="Tahoma"/>
-      <w:sz w:val="16"/>
-      <w:szCs w:val="16"/>
+      <w:rFonts w:eastAsia="Noto Sans Symbols" w:cs="Noto Sans Symbols"/>
+    </w:rPr>
+  </w:style>
+  <w:style w:type="character" w:styleId="ListLabel2">
+    <w:name w:val="ListLabel 2"/>
+    <w:qFormat/>
+    <w:rPr>
+      <w:rFonts w:eastAsia="Noto Sans Symbols" w:cs="Noto Sans Symbols"/>
+    </w:rPr>
+  </w:style>
+  <w:style w:type="character" w:styleId="ListLabel3">
+    <w:name w:val="ListLabel 3"/>
+    <w:qFormat/>
+    <w:rPr>
+      <w:rFonts w:eastAsia="Noto Sans Symbols" w:cs="Noto Sans Symbols"/>
+    </w:rPr>
+  </w:style>
+  <w:style w:type="character" w:styleId="ListLabel4">
+    <w:name w:val="ListLabel 4"/>
+    <w:qFormat/>
+    <w:rPr>
+      <w:rFonts w:eastAsia="Noto Sans Symbols" w:cs="Noto Sans Symbols"/>
+    </w:rPr>
+  </w:style>
+  <w:style w:type="character" w:styleId="ListLabel5">
+    <w:name w:val="ListLabel 5"/>
+    <w:qFormat/>
+    <w:rPr>
+      <w:rFonts w:eastAsia="Noto Sans Symbols" w:cs="Noto Sans Symbols"/>
+    </w:rPr>
+  </w:style>
+  <w:style w:type="character" w:styleId="ListLabel6">
+    <w:name w:val="ListLabel 6"/>
+    <w:qFormat/>
+    <w:rPr>
+      <w:rFonts w:eastAsia="Noto Sans Symbols" w:cs="Noto Sans Symbols"/>
+    </w:rPr>
+  </w:style>
+  <w:style w:type="character" w:styleId="ListLabel7">
+    <w:name w:val="ListLabel 7"/>
+    <w:qFormat/>
+    <w:rPr>
+      <w:rFonts w:eastAsia="Noto Sans Symbols" w:cs="Noto Sans Symbols"/>
+    </w:rPr>
+  </w:style>
+  <w:style w:type="character" w:styleId="ListLabel8">
+    <w:name w:val="ListLabel 8"/>
+    <w:qFormat/>
+    <w:rPr>
+      <w:rFonts w:eastAsia="Noto Sans Symbols" w:cs="Noto Sans Symbols"/>
+    </w:rPr>
+  </w:style>
+  <w:style w:type="character" w:styleId="ListLabel9">
+    <w:name w:val="ListLabel 9"/>
+    <w:qFormat/>
+    <w:rPr>
+      <w:rFonts w:eastAsia="Noto Sans Symbols" w:cs="Noto Sans Symbols"/>
+    </w:rPr>
+  </w:style>
+  <w:style w:type="character" w:styleId="ListLabel10">
+    <w:name w:val="ListLabel 10"/>
+    <w:qFormat/>
+    <w:rPr>
+      <w:rFonts w:eastAsia="Noto Sans Symbols" w:cs="Noto Sans Symbols"/>
+    </w:rPr>
+  </w:style>
+  <w:style w:type="character" w:styleId="ListLabel11">
+    <w:name w:val="ListLabel 11"/>
+    <w:qFormat/>
+    <w:rPr>
+      <w:rFonts w:eastAsia="Noto Sans Symbols" w:cs="Noto Sans Symbols"/>
+    </w:rPr>
+  </w:style>
+  <w:style w:type="character" w:styleId="ListLabel12">
+    <w:name w:val="ListLabel 12"/>
+    <w:qFormat/>
+    <w:rPr>
+      <w:rFonts w:eastAsia="Noto Sans Symbols" w:cs="Noto Sans Symbols"/>
+    </w:rPr>
+  </w:style>
+  <w:style w:type="character" w:styleId="ListLabel13">
+    <w:name w:val="ListLabel 13"/>
+    <w:qFormat/>
+    <w:rPr>
+      <w:rFonts w:eastAsia="Noto Sans Symbols" w:cs="Noto Sans Symbols"/>
+    </w:rPr>
+  </w:style>
+  <w:style w:type="character" w:styleId="ListLabel14">
+    <w:name w:val="ListLabel 14"/>
+    <w:qFormat/>
+    <w:rPr>
+      <w:rFonts w:eastAsia="Noto Sans Symbols" w:cs="Noto Sans Symbols"/>
+    </w:rPr>
+  </w:style>
+  <w:style w:type="character" w:styleId="ListLabel15">
+    <w:name w:val="ListLabel 15"/>
+    <w:qFormat/>
+    <w:rPr>
+      <w:rFonts w:eastAsia="Noto Sans Symbols" w:cs="Noto Sans Symbols"/>
+    </w:rPr>
+  </w:style>
+  <w:style w:type="character" w:styleId="ListLabel16">
+    <w:name w:val="ListLabel 16"/>
+    <w:qFormat/>
+    <w:rPr>
+      <w:rFonts w:eastAsia="Noto Sans Symbols" w:cs="Noto Sans Symbols"/>
+    </w:rPr>
+  </w:style>
+  <w:style w:type="character" w:styleId="ListLabel17">
+    <w:name w:val="ListLabel 17"/>
+    <w:qFormat/>
+    <w:rPr>
+      <w:rFonts w:eastAsia="Noto Sans Symbols" w:cs="Noto Sans Symbols"/>
+    </w:rPr>
+  </w:style>
+  <w:style w:type="character" w:styleId="ListLabel18">
+    <w:name w:val="ListLabel 18"/>
+    <w:qFormat/>
+    <w:rPr>
+      <w:rFonts w:eastAsia="Noto Sans Symbols" w:cs="Noto Sans Symbols"/>
     </w:rPr>
   </w:style>
   <w:style w:type="paragraph" w:styleId="Heading">
@@ -3402,13 +4544,29 @@
       <w:szCs w:val="36"/>
     </w:rPr>
   </w:style>
+  <w:style w:type="paragraph" w:styleId="BalloonText">
+    <w:name w:val="Balloon Text"/>
+    <w:basedOn w:val="Normal"/>
+    <w:link w:val="BalloonTextChar"/>
+    <w:uiPriority w:val="99"/>
+    <w:semiHidden/>
+    <w:unhideWhenUsed/>
+    <w:qFormat/>
+    <w:rsid w:val="00b660a1"/>
+    <w:pPr/>
+    <w:rPr>
+      <w:rFonts w:ascii="Tahoma" w:hAnsi="Tahoma" w:cs="Tahoma"/>
+      <w:sz w:val="16"/>
+      <w:szCs w:val="16"/>
+    </w:rPr>
+  </w:style>
   <w:style w:type="paragraph" w:styleId="Header">
     <w:name w:val="Header"/>
     <w:basedOn w:val="Normal"/>
     <w:link w:val="HeaderChar"/>
     <w:uiPriority w:val="99"/>
     <w:unhideWhenUsed/>
-    <w:rsid w:val="00eb0355"/>
+    <w:rsid w:val="00f04934"/>
     <w:pPr>
       <w:tabs>
         <w:tab w:val="center" w:pos="4536" w:leader="none"/>
@@ -3423,7 +4581,7 @@
     <w:link w:val="FooterChar"/>
     <w:uiPriority w:val="99"/>
     <w:unhideWhenUsed/>
-    <w:rsid w:val="00eb0355"/>
+    <w:rsid w:val="00f04934"/>
     <w:pPr>
       <w:tabs>
         <w:tab w:val="center" w:pos="4536" w:leader="none"/>
@@ -3431,22 +4589,6 @@
       </w:tabs>
     </w:pPr>
     <w:rPr/>
-  </w:style>
-  <w:style w:type="paragraph" w:styleId="BalloonText">
-    <w:name w:val="Balloon Text"/>
-    <w:basedOn w:val="Normal"/>
-    <w:link w:val="BalloonTextChar"/>
-    <w:uiPriority w:val="99"/>
-    <w:semiHidden/>
-    <w:unhideWhenUsed/>
-    <w:qFormat/>
-    <w:rsid w:val="00eb0355"/>
-    <w:pPr/>
-    <w:rPr>
-      <w:rFonts w:ascii="Tahoma" w:hAnsi="Tahoma" w:cs="Tahoma"/>
-      <w:sz w:val="16"/>
-      <w:szCs w:val="16"/>
-    </w:rPr>
   </w:style>
   <w:style w:type="numbering" w:styleId="NoList" w:default="1">
     <w:name w:val="No List"/>
@@ -3798,7 +4940,7 @@
 </file>
 
 <file path=customXml/itemProps1.xml><?xml version="1.0" encoding="utf-8"?>
-<ds:datastoreItem xmlns:ds="http://schemas.openxmlformats.org/officeDocument/2006/customXml" ds:itemID="{A091614F-2729-4FEB-980A-D390101A9DCC}">
+<ds:datastoreItem xmlns:ds="http://schemas.openxmlformats.org/officeDocument/2006/customXml" ds:itemID="{297C1C84-BAF9-497C-AA11-4C0364E575FD}">
   <ds:schemaRefs>
     <ds:schemaRef ds:uri="http://schemas.openxmlformats.org/officeDocument/2006/bibliography"/>
   </ds:schemaRefs>

</xml_diff>